<commit_message>
Track large files with Git LFS
</commit_message>
<xml_diff>
--- a/notebooks/Thesis Meeting Minutes.docx
+++ b/notebooks/Thesis Meeting Minutes.docx
@@ -429,7 +429,7 @@
         </w:rPr>
         <w:lastRenderedPageBreak/>
         <w:pict w14:anchorId="76D94E3E">
-          <v:rect id="_x0000_i1025" alt="" style="width:451.3pt;height:.05pt;mso-width-percent:0;mso-height-percent:0;mso-width-percent:0;mso-height-percent:0" o:hralign="center" o:hrstd="t" o:hr="t" fillcolor="#a0a0a0" stroked="f"/>
+          <v:rect id="_x0000_i1026" alt="" style="width:451.3pt;height:.05pt;mso-width-percent:0;mso-height-percent:0;mso-width-percent:0;mso-height-percent:0" o:hralign="center" o:hrstd="t" o:hr="t" fillcolor="#a0a0a0" stroked="f"/>
         </w:pict>
       </w:r>
     </w:p>
@@ -823,6 +823,17 @@
         <w:t>cess.</w:t>
       </w:r>
     </w:p>
+    <w:p>
+      <w:r>
+        <w:rPr>
+          <w:noProof/>
+        </w:rPr>
+        <w:pict w14:anchorId="5CAEEE89">
+          <v:rect id="_x0000_i1025" alt="" style="width:451.3pt;height:.05pt;mso-width-percent:0;mso-height-percent:0;mso-width-percent:0;mso-height-percent:0" o:hralign="center" o:hrstd="t" o:hr="t" fillcolor="#a0a0a0" stroked="f"/>
+        </w:pict>
+      </w:r>
+    </w:p>
+    <w:p/>
     <w:p/>
     <w:sectPr>
       <w:pgSz w:w="11906" w:h="16838"/>

</xml_diff>

<commit_message>
Implement ROUGE + Meeting Minute
</commit_message>
<xml_diff>
--- a/notebooks/Thesis Meeting Minutes.docx
+++ b/notebooks/Thesis Meeting Minutes.docx
@@ -2,7 +2,97 @@
 <file path=word/document.xml><?xml version="1.0" encoding="utf-8"?>
 <w:document xmlns:wpc="http://schemas.microsoft.com/office/word/2010/wordprocessingCanvas" xmlns:cx="http://schemas.microsoft.com/office/drawing/2014/chartex" xmlns:cx1="http://schemas.microsoft.com/office/drawing/2015/9/8/chartex" xmlns:cx2="http://schemas.microsoft.com/office/drawing/2015/10/21/chartex" xmlns:cx3="http://schemas.microsoft.com/office/drawing/2016/5/9/chartex" xmlns:cx4="http://schemas.microsoft.com/office/drawing/2016/5/10/chartex" xmlns:cx5="http://schemas.microsoft.com/office/drawing/2016/5/11/chartex" xmlns:cx6="http://schemas.microsoft.com/office/drawing/2016/5/12/chartex" xmlns:cx7="http://schemas.microsoft.com/office/drawing/2016/5/13/chartex" xmlns:cx8="http://schemas.microsoft.com/office/drawing/2016/5/14/chartex" xmlns:mc="http://schemas.openxmlformats.org/markup-compatibility/2006" xmlns:aink="http://schemas.microsoft.com/office/drawing/2016/ink" xmlns:am3d="http://schemas.microsoft.com/office/drawing/2017/model3d" xmlns:o="urn:schemas-microsoft-com:office:office" xmlns:oel="http://schemas.microsoft.com/office/2019/extlst" xmlns:r="http://schemas.openxmlformats.org/officeDocument/2006/relationships" xmlns:m="http://schemas.openxmlformats.org/officeDocument/2006/math" xmlns:v="urn:schemas-microsoft-com:vml" xmlns:wp14="http://schemas.microsoft.com/office/word/2010/wordprocessingDrawing" xmlns:wp="http://schemas.openxmlformats.org/drawingml/2006/wordprocessingDrawing" xmlns:w10="urn:schemas-microsoft-com:office:word" xmlns:w="http://schemas.openxmlformats.org/wordprocessingml/2006/main" xmlns:w14="http://schemas.microsoft.com/office/word/2010/wordml" xmlns:w15="http://schemas.microsoft.com/office/word/2012/wordml" xmlns:w16cex="http://schemas.microsoft.com/office/word/2018/wordml/cex" xmlns:w16cid="http://schemas.microsoft.com/office/word/2016/wordml/cid" xmlns:w16="http://schemas.microsoft.com/office/word/2018/wordml" xmlns:w16sdtdh="http://schemas.microsoft.com/office/word/2020/wordml/sdtdatahash" xmlns:w16se="http://schemas.microsoft.com/office/word/2015/wordml/symex" xmlns:wpg="http://schemas.microsoft.com/office/word/2010/wordprocessingGroup" xmlns:wpi="http://schemas.microsoft.com/office/word/2010/wordprocessingInk" xmlns:wne="http://schemas.microsoft.com/office/word/2006/wordml" xmlns:wps="http://schemas.microsoft.com/office/word/2010/wordprocessingShape" mc:Ignorable="w14 w15 w16se w16cid w16 w16cex w16sdtdh wp14">
   <w:body>
-    <w:p/>
+    <w:p>
+      <w:pPr>
+        <w:rPr>
+          <w:rFonts w:asciiTheme="majorHAnsi" w:hAnsiTheme="majorHAnsi" w:cs="Baloo Bhaina 2"/>
+          <w:b/>
+          <w:bCs/>
+          <w:sz w:val="36"/>
+          <w:szCs w:val="36"/>
+        </w:rPr>
+      </w:pPr>
+      <w:r>
+        <w:rPr>
+          <w:rFonts w:asciiTheme="majorHAnsi" w:hAnsiTheme="majorHAnsi" w:cs="Baloo Bhaina 2"/>
+          <w:b/>
+          <w:bCs/>
+          <w:sz w:val="36"/>
+          <w:szCs w:val="36"/>
+        </w:rPr>
+        <w:t xml:space="preserve">Meeting Minutes </w:t>
+      </w:r>
+    </w:p>
+    <w:p>
+      <w:pPr>
+        <w:jc w:val="right"/>
+        <w:rPr>
+          <w:i/>
+          <w:iCs/>
+          <w:sz w:val="22"/>
+          <w:szCs w:val="22"/>
+        </w:rPr>
+      </w:pPr>
+      <w:r>
+        <w:rPr>
+          <w:i/>
+          <w:iCs/>
+          <w:sz w:val="22"/>
+          <w:szCs w:val="22"/>
+        </w:rPr>
+        <w:t xml:space="preserve">Attendees: </w:t>
+      </w:r>
+    </w:p>
+    <w:p>
+      <w:pPr>
+        <w:jc w:val="right"/>
+        <w:rPr>
+          <w:sz w:val="20"/>
+          <w:szCs w:val="20"/>
+        </w:rPr>
+      </w:pPr>
+      <w:r>
+        <w:rPr>
+          <w:sz w:val="20"/>
+          <w:szCs w:val="20"/>
+        </w:rPr>
+        <w:t xml:space="preserve">Dr. Diego </w:t>
+      </w:r>
+      <w:proofErr w:type="spellStart"/>
+      <w:r>
+        <w:rPr>
+          <w:sz w:val="20"/>
+          <w:szCs w:val="20"/>
+        </w:rPr>
+        <w:t>Molla-Aliod</w:t>
+      </w:r>
+      <w:proofErr w:type="spellEnd"/>
+    </w:p>
+    <w:p>
+      <w:pPr>
+        <w:jc w:val="right"/>
+        <w:rPr>
+          <w:sz w:val="20"/>
+          <w:szCs w:val="20"/>
+        </w:rPr>
+      </w:pPr>
+      <w:r>
+        <w:rPr>
+          <w:sz w:val="20"/>
+          <w:szCs w:val="20"/>
+        </w:rPr>
+        <w:t xml:space="preserve">Nour </w:t>
+      </w:r>
+      <w:proofErr w:type="spellStart"/>
+      <w:r>
+        <w:rPr>
+          <w:sz w:val="20"/>
+          <w:szCs w:val="20"/>
+        </w:rPr>
+        <w:t>Chalouhi</w:t>
+      </w:r>
+      <w:proofErr w:type="spellEnd"/>
+    </w:p>
     <w:p>
       <w:r>
         <w:rPr>
@@ -113,10 +203,7 @@
         </w:numPr>
       </w:pPr>
       <w:r>
-        <w:t xml:space="preserve">Fact Checking and AI Hallucination </w:t>
-      </w:r>
-      <w:r>
-        <w:t>mitigation.</w:t>
+        <w:t>Fact Checking and AI Hallucination mitigation.</w:t>
       </w:r>
     </w:p>
     <w:p>
@@ -245,21 +332,15 @@
       </w:r>
       <w:proofErr w:type="spellEnd"/>
       <w:r>
-        <w:t xml:space="preserve"> Luo, et al.: Introduces a corpus with 28,124 biomedical papers for readability-adjustable </w:t>
-      </w:r>
-      <w:r>
-        <w:t>summari</w:t>
+        <w:t xml:space="preserve"> Luo, et al.: Introduces a corpus with 28,124 biomedical papers for readability-adjustable summari</w:t>
       </w:r>
       <w:r>
         <w:t>s</w:t>
       </w:r>
       <w:r>
-        <w:t>ation</w:t>
-      </w:r>
-      <w:r>
-        <w:t xml:space="preserve">, showcasing transformer-based methods. </w:t>
-      </w:r>
-      <w:hyperlink r:id="rId5" w:tgtFrame="_new" w:history="1">
+        <w:t xml:space="preserve">ation, showcasing transformer-based methods. </w:t>
+      </w:r>
+      <w:hyperlink r:id="rId7" w:tgtFrame="_new" w:history="1">
         <w:r>
           <w:rPr>
             <w:rStyle w:val="Hyperlink"/>
@@ -270,7 +351,7 @@
       <w:r>
         <w:t xml:space="preserve"> | </w:t>
       </w:r>
-      <w:hyperlink r:id="rId6" w:tgtFrame="_new" w:history="1">
+      <w:hyperlink r:id="rId8" w:tgtFrame="_new" w:history="1">
         <w:r>
           <w:rPr>
             <w:rStyle w:val="Hyperlink"/>
@@ -309,67 +390,6 @@
       </w:r>
       <w:r>
         <w:t xml:space="preserve">ation, not limited to biomedical texts. </w:t>
-      </w:r>
-      <w:hyperlink r:id="rId7" w:tgtFrame="_new" w:history="1">
-        <w:r>
-          <w:rPr>
-            <w:rStyle w:val="Hyperlink"/>
-          </w:rPr>
-          <w:t>Pa</w:t>
-        </w:r>
-        <w:r>
-          <w:rPr>
-            <w:rStyle w:val="Hyperlink"/>
-          </w:rPr>
-          <w:t>p</w:t>
-        </w:r>
-        <w:r>
-          <w:rPr>
-            <w:rStyle w:val="Hyperlink"/>
-          </w:rPr>
-          <w:t>er</w:t>
-        </w:r>
-      </w:hyperlink>
-      <w:r>
-        <w:t xml:space="preserve"> | </w:t>
-      </w:r>
-      <w:hyperlink r:id="rId8" w:tgtFrame="_new" w:history="1">
-        <w:r>
-          <w:rPr>
-            <w:rStyle w:val="Hyperlink"/>
-          </w:rPr>
-          <w:t>Gi</w:t>
-        </w:r>
-        <w:r>
-          <w:rPr>
-            <w:rStyle w:val="Hyperlink"/>
-          </w:rPr>
-          <w:t>t</w:t>
-        </w:r>
-        <w:r>
-          <w:rPr>
-            <w:rStyle w:val="Hyperlink"/>
-          </w:rPr>
-          <w:t>Hub</w:t>
-        </w:r>
-      </w:hyperlink>
-    </w:p>
-    <w:p>
-      <w:pPr>
-        <w:numPr>
-          <w:ilvl w:val="0"/>
-          <w:numId w:val="11"/>
-        </w:numPr>
-      </w:pPr>
-      <w:r>
-        <w:rPr>
-          <w:b/>
-          <w:bCs/>
-        </w:rPr>
-        <w:t>A Dataset for Plain Language Adaptation of Biomedical Abstracts</w:t>
-      </w:r>
-      <w:r>
-        <w:t xml:space="preserve"> by Kush Attal, et al.: Provides a dataset of 750 abstracts and 7,653 sentence pairs for biomedical abstracts' plain language adaptation. </w:t>
       </w:r>
       <w:hyperlink r:id="rId9" w:tgtFrame="_new" w:history="1">
         <w:r>
@@ -387,6 +407,43 @@
           <w:rPr>
             <w:rStyle w:val="Hyperlink"/>
           </w:rPr>
+          <w:t>GitHub</w:t>
+        </w:r>
+      </w:hyperlink>
+    </w:p>
+    <w:p>
+      <w:pPr>
+        <w:numPr>
+          <w:ilvl w:val="0"/>
+          <w:numId w:val="11"/>
+        </w:numPr>
+      </w:pPr>
+      <w:r>
+        <w:rPr>
+          <w:b/>
+          <w:bCs/>
+        </w:rPr>
+        <w:t>A Dataset for Plain Language Adaptation of Biomedical Abstracts</w:t>
+      </w:r>
+      <w:r>
+        <w:t xml:space="preserve"> by Kush Attal, et al.: Provides a dataset of 750 abstracts and 7,653 sentence pairs for biomedical abstracts' plain language adaptation. </w:t>
+      </w:r>
+      <w:hyperlink r:id="rId11" w:tgtFrame="_new" w:history="1">
+        <w:r>
+          <w:rPr>
+            <w:rStyle w:val="Hyperlink"/>
+          </w:rPr>
+          <w:t>Paper</w:t>
+        </w:r>
+      </w:hyperlink>
+      <w:r>
+        <w:t xml:space="preserve"> | </w:t>
+      </w:r>
+      <w:hyperlink r:id="rId12" w:tgtFrame="_new" w:history="1">
+        <w:r>
+          <w:rPr>
+            <w:rStyle w:val="Hyperlink"/>
+          </w:rPr>
           <w:t>Dataset</w:t>
         </w:r>
       </w:hyperlink>
@@ -397,6 +454,7 @@
           <w:b/>
           <w:bCs/>
         </w:rPr>
+        <w:lastRenderedPageBreak/>
         <w:t>Completed:</w:t>
       </w:r>
     </w:p>
@@ -427,9 +485,8 @@
         <w:rPr>
           <w:noProof/>
         </w:rPr>
-        <w:lastRenderedPageBreak/>
         <w:pict w14:anchorId="76D94E3E">
-          <v:rect id="_x0000_i1026" alt="" style="width:451.3pt;height:.05pt;mso-width-percent:0;mso-height-percent:0;mso-width-percent:0;mso-height-percent:0" o:hralign="center" o:hrstd="t" o:hr="t" fillcolor="#a0a0a0" stroked="f"/>
+          <v:rect id="_x0000_i1028" alt="" style="width:451.3pt;height:.05pt;mso-width-percent:0;mso-height-percent:0;mso-width-percent:0;mso-height-percent:0" o:hralign="center" o:hrstd="t" o:hr="t" fillcolor="#a0a0a0" stroked="f"/>
         </w:pict>
       </w:r>
     </w:p>
@@ -614,7 +671,7 @@
         </w:rPr>
         <w:t> </w:t>
       </w:r>
-      <w:hyperlink r:id="rId11" w:history="1">
+      <w:hyperlink r:id="rId13" w:history="1">
         <w:r>
           <w:rPr>
             <w:rStyle w:val="Hyperlink"/>
@@ -688,7 +745,7 @@
         <w:rPr>
           <w:lang w:val="en-GB"/>
         </w:rPr>
-        <w:t>Set up development environment by downloading Python and the Anaconda distribution.</w:t>
+        <w:t>Downloaded Git.</w:t>
       </w:r>
     </w:p>
     <w:p>
@@ -705,7 +762,7 @@
         <w:rPr>
           <w:lang w:val="en-GB"/>
         </w:rPr>
-        <w:t>Switched back to using Visual Studio Code as my primary IDE.</w:t>
+        <w:t>Set up development environment by downloading Python and the Anaconda distribution.</w:t>
       </w:r>
     </w:p>
     <w:p>
@@ -722,21 +779,8 @@
         <w:rPr>
           <w:lang w:val="en-GB"/>
         </w:rPr>
-        <w:t xml:space="preserve">Installed the </w:t>
-      </w:r>
-      <w:proofErr w:type="spellStart"/>
-      <w:r>
-        <w:rPr>
-          <w:lang w:val="en-GB"/>
-        </w:rPr>
-        <w:t>conda</w:t>
-      </w:r>
-      <w:proofErr w:type="spellEnd"/>
-      <w:r>
-        <w:rPr>
-          <w:lang w:val="en-GB"/>
-        </w:rPr>
-        <w:t xml:space="preserve"> package manager, Python extensions for IDE, and other relevant packages necessary for my project.</w:t>
+        <w:lastRenderedPageBreak/>
+        <w:t>Switched back to using Visual Studio Code as my primary IDE.</w:t>
       </w:r>
     </w:p>
     <w:p>
@@ -753,6 +797,37 @@
         <w:rPr>
           <w:lang w:val="en-GB"/>
         </w:rPr>
+        <w:t xml:space="preserve">Installed the </w:t>
+      </w:r>
+      <w:proofErr w:type="spellStart"/>
+      <w:r>
+        <w:rPr>
+          <w:lang w:val="en-GB"/>
+        </w:rPr>
+        <w:t>conda</w:t>
+      </w:r>
+      <w:proofErr w:type="spellEnd"/>
+      <w:r>
+        <w:rPr>
+          <w:lang w:val="en-GB"/>
+        </w:rPr>
+        <w:t xml:space="preserve"> package manager, Python extensions for IDE, and other relevant packages necessary for my project.</w:t>
+      </w:r>
+    </w:p>
+    <w:p>
+      <w:pPr>
+        <w:numPr>
+          <w:ilvl w:val="0"/>
+          <w:numId w:val="8"/>
+        </w:numPr>
+        <w:rPr>
+          <w:lang w:val="en-GB"/>
+        </w:rPr>
+      </w:pPr>
+      <w:r>
+        <w:rPr>
+          <w:lang w:val="en-GB"/>
+        </w:rPr>
         <w:t xml:space="preserve">Wrote a Python script that uses the integrated API 'Gemini Pro' from Google's Generative AI to automatically summarise biomedical research papers. </w:t>
       </w:r>
     </w:p>
@@ -770,7 +845,6 @@
         <w:rPr>
           <w:lang w:val="en-GB"/>
         </w:rPr>
-        <w:lastRenderedPageBreak/>
         <w:t xml:space="preserve">The script reads from a JSONL file containing document abstracts and sequentially generates summaries, restricting them to the first 200 </w:t>
       </w:r>
       <w:proofErr w:type="gramStart"/>
@@ -802,24 +876,12 @@
         <w:rPr>
           <w:lang w:val="en-GB"/>
         </w:rPr>
-        <w:t xml:space="preserve">Each summary is numbered and formatted for clear differentiation, with error handling in place to manage any potential issues during the </w:t>
+        <w:t>Each summary is numbered and formatted for clear differentiation, with error handling in place to manage any potential issues during the summarisation pro</w:t>
       </w:r>
       <w:r>
         <w:rPr>
           <w:lang w:val="en-GB"/>
         </w:rPr>
-        <w:t>summarisation</w:t>
-      </w:r>
-      <w:r>
-        <w:rPr>
-          <w:lang w:val="en-GB"/>
-        </w:rPr>
-        <w:t xml:space="preserve"> pro</w:t>
-      </w:r>
-      <w:r>
-        <w:rPr>
-          <w:lang w:val="en-GB"/>
-        </w:rPr>
         <w:t>cess.</w:t>
       </w:r>
     </w:p>
@@ -829,11 +891,581 @@
           <w:noProof/>
         </w:rPr>
         <w:pict w14:anchorId="5CAEEE89">
+          <v:rect id="_x0000_i1027" alt="" style="width:451.3pt;height:.05pt;mso-width-percent:0;mso-height-percent:0;mso-width-percent:0;mso-height-percent:0" o:hralign="center" o:hrstd="t" o:hr="t" fillcolor="#a0a0a0" stroked="f"/>
+        </w:pict>
+      </w:r>
+    </w:p>
+    <w:p/>
+    <w:p>
+      <w:r>
+        <w:rPr>
+          <w:b/>
+          <w:bCs/>
+        </w:rPr>
+        <w:t xml:space="preserve">Date / Time: </w:t>
+      </w:r>
+      <w:r>
+        <w:rPr>
+          <w:b/>
+          <w:bCs/>
+        </w:rPr>
+        <w:t>11:30</w:t>
+      </w:r>
+      <w:r>
+        <w:rPr>
+          <w:b/>
+          <w:bCs/>
+        </w:rPr>
+        <w:t xml:space="preserve">AM </w:t>
+      </w:r>
+      <w:proofErr w:type="gramStart"/>
+      <w:r>
+        <w:rPr>
+          <w:b/>
+          <w:bCs/>
+        </w:rPr>
+        <w:t>26</w:t>
+      </w:r>
+      <w:r>
+        <w:rPr>
+          <w:b/>
+          <w:bCs/>
+        </w:rPr>
+        <w:t>/03/2024</w:t>
+      </w:r>
+      <w:proofErr w:type="gramEnd"/>
+    </w:p>
+    <w:p>
+      <w:r>
+        <w:rPr>
+          <w:b/>
+          <w:bCs/>
+        </w:rPr>
+        <w:t>Discussions:</w:t>
+      </w:r>
+    </w:p>
+    <w:p>
+      <w:pPr>
+        <w:numPr>
+          <w:ilvl w:val="0"/>
+          <w:numId w:val="4"/>
+        </w:numPr>
+      </w:pPr>
+      <w:r>
+        <w:t xml:space="preserve">Shared </w:t>
+      </w:r>
+      <w:r>
+        <w:t>s</w:t>
+      </w:r>
+      <w:r>
+        <w:t xml:space="preserve">ummary generator created on </w:t>
+      </w:r>
+      <w:proofErr w:type="spellStart"/>
+      <w:r>
+        <w:t>VsCode</w:t>
+      </w:r>
+      <w:proofErr w:type="spellEnd"/>
+      <w:r>
+        <w:t>, i</w:t>
+      </w:r>
+      <w:r>
+        <w:t xml:space="preserve">ntegrated with </w:t>
+      </w:r>
+      <w:r>
+        <w:t>the</w:t>
+      </w:r>
+      <w:r>
+        <w:t xml:space="preserve"> Gemini </w:t>
+      </w:r>
+      <w:r>
+        <w:t>API</w:t>
+      </w:r>
+    </w:p>
+    <w:p>
+      <w:pPr>
+        <w:numPr>
+          <w:ilvl w:val="0"/>
+          <w:numId w:val="4"/>
+        </w:numPr>
+      </w:pPr>
+      <w:r>
+        <w:t>Successfully executed summari</w:t>
+      </w:r>
+      <w:r>
+        <w:t>s</w:t>
+      </w:r>
+      <w:r>
+        <w:t>ation of 1000 biomedical abstracts using Gemini.</w:t>
+      </w:r>
+    </w:p>
+    <w:p>
+      <w:pPr>
+        <w:numPr>
+          <w:ilvl w:val="0"/>
+          <w:numId w:val="4"/>
+        </w:numPr>
+      </w:pPr>
+      <w:r>
+        <w:t xml:space="preserve">Addressed the limitations and scope of using </w:t>
+      </w:r>
+      <w:proofErr w:type="spellStart"/>
+      <w:r>
+        <w:t>ChatGPT</w:t>
+      </w:r>
+      <w:proofErr w:type="spellEnd"/>
+      <w:r>
+        <w:t xml:space="preserve"> in the project.</w:t>
+      </w:r>
+    </w:p>
+    <w:p>
+      <w:pPr>
+        <w:numPr>
+          <w:ilvl w:val="0"/>
+          <w:numId w:val="4"/>
+        </w:numPr>
+      </w:pPr>
+      <w:r>
+        <w:t>Discussed challenge</w:t>
+      </w:r>
+      <w:r>
+        <w:t>s to be considered</w:t>
+      </w:r>
+      <w:r>
+        <w:t xml:space="preserve"> associated with</w:t>
+      </w:r>
+      <w:r>
+        <w:t xml:space="preserve"> the thesis</w:t>
+      </w:r>
+      <w:r>
+        <w:t xml:space="preserve"> topic.  </w:t>
+      </w:r>
+    </w:p>
+    <w:p>
+      <w:pPr>
+        <w:numPr>
+          <w:ilvl w:val="1"/>
+          <w:numId w:val="4"/>
+        </w:numPr>
+      </w:pPr>
+      <w:r>
+        <w:t xml:space="preserve">There are numerous summary techniques including abstractive and </w:t>
+      </w:r>
+      <w:r>
+        <w:t>extractive</w:t>
+      </w:r>
+      <w:r>
+        <w:t xml:space="preserve"> methods</w:t>
+      </w:r>
+      <w:r>
+        <w:t>.</w:t>
+      </w:r>
+      <w:r>
+        <w:t xml:space="preserve"> </w:t>
+      </w:r>
+      <w:r>
+        <w:t xml:space="preserve"> </w:t>
+      </w:r>
+    </w:p>
+    <w:p>
+      <w:pPr>
+        <w:numPr>
+          <w:ilvl w:val="1"/>
+          <w:numId w:val="4"/>
+        </w:numPr>
+      </w:pPr>
+      <w:r>
+        <w:t xml:space="preserve">Scoring metric </w:t>
+      </w:r>
+      <w:r>
+        <w:t xml:space="preserve">are subject to change in response to the unpredictable nature of AI-generated </w:t>
+      </w:r>
+      <w:r>
+        <w:t>text.</w:t>
+      </w:r>
+    </w:p>
+    <w:p>
+      <w:pPr>
+        <w:rPr>
+          <w:b/>
+          <w:bCs/>
+        </w:rPr>
+      </w:pPr>
+      <w:r>
+        <w:rPr>
+          <w:b/>
+          <w:bCs/>
+        </w:rPr>
+        <w:t>To do:</w:t>
+      </w:r>
+    </w:p>
+    <w:p>
+      <w:pPr>
+        <w:pStyle w:val="ListParagraph"/>
+        <w:numPr>
+          <w:ilvl w:val="0"/>
+          <w:numId w:val="12"/>
+        </w:numPr>
+      </w:pPr>
+      <w:r>
+        <w:t xml:space="preserve">To integrate the ROUGE Metric System into the Python </w:t>
+      </w:r>
+      <w:r>
+        <w:t>program</w:t>
+      </w:r>
+      <w:r>
+        <w:t xml:space="preserve"> for</w:t>
+      </w:r>
+      <w:r>
+        <w:t xml:space="preserve"> the</w:t>
+      </w:r>
+      <w:r>
+        <w:t xml:space="preserve"> evaluating summari</w:t>
+      </w:r>
+      <w:r>
+        <w:t>s</w:t>
+      </w:r>
+      <w:r>
+        <w:t>ation output.</w:t>
+      </w:r>
+    </w:p>
+    <w:p>
+      <w:pPr>
+        <w:pStyle w:val="ListParagraph"/>
+        <w:numPr>
+          <w:ilvl w:val="0"/>
+          <w:numId w:val="12"/>
+        </w:numPr>
+      </w:pPr>
+      <w:r>
+        <w:t xml:space="preserve">To </w:t>
+      </w:r>
+      <w:r>
+        <w:t>compare</w:t>
+      </w:r>
+      <w:r>
+        <w:t xml:space="preserve"> the plain language summaries against AI-generated summaries and </w:t>
+      </w:r>
+      <w:r>
+        <w:t>produce</w:t>
+      </w:r>
+      <w:r>
+        <w:t xml:space="preserve"> overall ROUGE scores.</w:t>
+      </w:r>
+    </w:p>
+    <w:p>
+      <w:pPr>
+        <w:pStyle w:val="ListParagraph"/>
+        <w:numPr>
+          <w:ilvl w:val="0"/>
+          <w:numId w:val="12"/>
+        </w:numPr>
+      </w:pPr>
+      <w:r>
+        <w:t xml:space="preserve">To continue with </w:t>
+      </w:r>
+      <w:r>
+        <w:t>a</w:t>
+      </w:r>
+      <w:r>
+        <w:t xml:space="preserve"> literature revie</w:t>
+      </w:r>
+      <w:r>
+        <w:t>w</w:t>
+      </w:r>
+      <w:r>
+        <w:t>.</w:t>
+      </w:r>
+    </w:p>
+    <w:p>
+      <w:pPr>
+        <w:pStyle w:val="ListParagraph"/>
+        <w:numPr>
+          <w:ilvl w:val="0"/>
+          <w:numId w:val="12"/>
+        </w:numPr>
+      </w:pPr>
+      <w:r>
+        <w:t xml:space="preserve">To compile the developed program and meeting minutes into a Git repository </w:t>
+      </w:r>
+      <w:r>
+        <w:t>and share with Supervisor.</w:t>
+      </w:r>
+    </w:p>
+    <w:p>
+      <w:pPr>
+        <w:pStyle w:val="ListParagraph"/>
+      </w:pPr>
+    </w:p>
+    <w:p>
+      <w:r>
+        <w:rPr>
+          <w:b/>
+          <w:bCs/>
+        </w:rPr>
+        <w:t>Completed:</w:t>
+      </w:r>
+    </w:p>
+    <w:p>
+      <w:pPr>
+        <w:pStyle w:val="ListParagraph"/>
+        <w:numPr>
+          <w:ilvl w:val="0"/>
+          <w:numId w:val="16"/>
+        </w:numPr>
+      </w:pPr>
+      <w:r>
+        <w:lastRenderedPageBreak/>
+        <w:t>Downloaded ROUGE</w:t>
+      </w:r>
+    </w:p>
+    <w:p>
+      <w:pPr>
+        <w:pStyle w:val="ListParagraph"/>
+        <w:numPr>
+          <w:ilvl w:val="0"/>
+          <w:numId w:val="16"/>
+        </w:numPr>
+      </w:pPr>
+      <w:r>
+        <w:t xml:space="preserve">Incorporated the ROUGE Metric System. </w:t>
+      </w:r>
+    </w:p>
+    <w:p>
+      <w:pPr>
+        <w:pStyle w:val="ListParagraph"/>
+        <w:numPr>
+          <w:ilvl w:val="0"/>
+          <w:numId w:val="16"/>
+        </w:numPr>
+      </w:pPr>
+      <w:r>
+        <w:t xml:space="preserve">Downloaded </w:t>
+      </w:r>
+      <w:proofErr w:type="spellStart"/>
+      <w:r>
+        <w:t>Zotera</w:t>
+      </w:r>
+      <w:proofErr w:type="spellEnd"/>
+      <w:r>
+        <w:t xml:space="preserve"> for effective Citation Management</w:t>
+      </w:r>
+    </w:p>
+    <w:p>
+      <w:pPr>
+        <w:pStyle w:val="ListParagraph"/>
+        <w:numPr>
+          <w:ilvl w:val="0"/>
+          <w:numId w:val="16"/>
+        </w:numPr>
+      </w:pPr>
+      <w:r>
+        <w:t>Literature Review</w:t>
+      </w:r>
+    </w:p>
+    <w:p>
+      <w:r>
+        <w:rPr>
+          <w:noProof/>
+        </w:rPr>
+        <w:pict w14:anchorId="68AABF77">
+          <v:rect id="_x0000_i1026" alt="" style="width:451.3pt;height:.05pt;mso-width-percent:0;mso-height-percent:0;mso-width-percent:0;mso-height-percent:0" o:hralign="center" o:hrstd="t" o:hr="t" fillcolor="#a0a0a0" stroked="f"/>
+        </w:pict>
+      </w:r>
+    </w:p>
+    <w:p>
+      <w:pPr>
+        <w:rPr>
+          <w:b/>
+          <w:bCs/>
+          <w:strike/>
+        </w:rPr>
+      </w:pPr>
+      <w:r>
+        <w:rPr>
+          <w:b/>
+          <w:bCs/>
+          <w:strike/>
+        </w:rPr>
+        <w:t xml:space="preserve">Date / Time: </w:t>
+      </w:r>
+      <w:r>
+        <w:rPr>
+          <w:b/>
+          <w:bCs/>
+          <w:strike/>
+        </w:rPr>
+        <w:t>4:30P</w:t>
+      </w:r>
+      <w:r>
+        <w:rPr>
+          <w:b/>
+          <w:bCs/>
+          <w:strike/>
+        </w:rPr>
+        <w:t xml:space="preserve">M </w:t>
+      </w:r>
+      <w:proofErr w:type="gramStart"/>
+      <w:r>
+        <w:rPr>
+          <w:b/>
+          <w:bCs/>
+          <w:strike/>
+        </w:rPr>
+        <w:t>02</w:t>
+      </w:r>
+      <w:r>
+        <w:rPr>
+          <w:b/>
+          <w:bCs/>
+          <w:strike/>
+        </w:rPr>
+        <w:t>/0</w:t>
+      </w:r>
+      <w:r>
+        <w:rPr>
+          <w:b/>
+          <w:bCs/>
+          <w:strike/>
+        </w:rPr>
+        <w:t>4</w:t>
+      </w:r>
+      <w:r>
+        <w:rPr>
+          <w:b/>
+          <w:bCs/>
+          <w:strike/>
+        </w:rPr>
+        <w:t>/2024</w:t>
+      </w:r>
+      <w:proofErr w:type="gramEnd"/>
+      <w:r>
+        <w:rPr>
+          <w:b/>
+          <w:bCs/>
+          <w:strike/>
+        </w:rPr>
+        <w:t xml:space="preserve"> </w:t>
+      </w:r>
+    </w:p>
+    <w:p>
+      <w:pPr>
+        <w:pStyle w:val="ListParagraph"/>
+        <w:numPr>
+          <w:ilvl w:val="0"/>
+          <w:numId w:val="17"/>
+        </w:numPr>
+      </w:pPr>
+      <w:r>
+        <w:t xml:space="preserve">Cancelled and </w:t>
+      </w:r>
+      <w:proofErr w:type="gramStart"/>
+      <w:r>
+        <w:t>Rescheduled</w:t>
+      </w:r>
+      <w:proofErr w:type="gramEnd"/>
+      <w:r>
+        <w:t xml:space="preserve"> </w:t>
+      </w:r>
+      <w:r>
+        <w:t>to 09/04/2024</w:t>
+      </w:r>
+    </w:p>
+    <w:p/>
+    <w:p>
+      <w:r>
+        <w:rPr>
+          <w:noProof/>
+        </w:rPr>
+        <w:pict w14:anchorId="5D9822D0">
           <v:rect id="_x0000_i1025" alt="" style="width:451.3pt;height:.05pt;mso-width-percent:0;mso-height-percent:0;mso-width-percent:0;mso-height-percent:0" o:hralign="center" o:hrstd="t" o:hr="t" fillcolor="#a0a0a0" stroked="f"/>
         </w:pict>
       </w:r>
     </w:p>
+    <w:p>
+      <w:r>
+        <w:rPr>
+          <w:b/>
+          <w:bCs/>
+        </w:rPr>
+        <w:t xml:space="preserve">Date / Time: 11:30AM </w:t>
+      </w:r>
+      <w:proofErr w:type="gramStart"/>
+      <w:r>
+        <w:rPr>
+          <w:b/>
+          <w:bCs/>
+        </w:rPr>
+        <w:t>09</w:t>
+      </w:r>
+      <w:r>
+        <w:rPr>
+          <w:b/>
+          <w:bCs/>
+        </w:rPr>
+        <w:t>/0</w:t>
+      </w:r>
+      <w:r>
+        <w:rPr>
+          <w:b/>
+          <w:bCs/>
+        </w:rPr>
+        <w:t>4</w:t>
+      </w:r>
+      <w:r>
+        <w:rPr>
+          <w:b/>
+          <w:bCs/>
+        </w:rPr>
+        <w:t>/2024</w:t>
+      </w:r>
+      <w:proofErr w:type="gramEnd"/>
+    </w:p>
+    <w:p>
+      <w:pPr>
+        <w:rPr>
+          <w:b/>
+          <w:bCs/>
+        </w:rPr>
+      </w:pPr>
+      <w:r>
+        <w:rPr>
+          <w:b/>
+          <w:bCs/>
+        </w:rPr>
+        <w:t>Discussions:</w:t>
+      </w:r>
+    </w:p>
+    <w:p>
+      <w:pPr>
+        <w:pStyle w:val="ListParagraph"/>
+      </w:pPr>
+    </w:p>
+    <w:p>
+      <w:pPr>
+        <w:rPr>
+          <w:b/>
+          <w:bCs/>
+        </w:rPr>
+      </w:pPr>
+      <w:r>
+        <w:rPr>
+          <w:b/>
+          <w:bCs/>
+        </w:rPr>
+        <w:t>To do:</w:t>
+      </w:r>
+    </w:p>
     <w:p/>
+    <w:p/>
+    <w:p>
+      <w:r>
+        <w:rPr>
+          <w:b/>
+          <w:bCs/>
+        </w:rPr>
+        <w:t>Completed:</w:t>
+      </w:r>
+    </w:p>
     <w:p/>
     <w:sectPr>
       <w:pgSz w:w="11906" w:h="16838"/>
@@ -845,6 +1477,56 @@
 </w:document>
 </file>
 
+<file path=word/endnotes.xml><?xml version="1.0" encoding="utf-8"?>
+<w:endnotes xmlns:wpc="http://schemas.microsoft.com/office/word/2010/wordprocessingCanvas" xmlns:cx="http://schemas.microsoft.com/office/drawing/2014/chartex" xmlns:cx1="http://schemas.microsoft.com/office/drawing/2015/9/8/chartex" xmlns:cx2="http://schemas.microsoft.com/office/drawing/2015/10/21/chartex" xmlns:cx3="http://schemas.microsoft.com/office/drawing/2016/5/9/chartex" xmlns:cx4="http://schemas.microsoft.com/office/drawing/2016/5/10/chartex" xmlns:cx5="http://schemas.microsoft.com/office/drawing/2016/5/11/chartex" xmlns:cx6="http://schemas.microsoft.com/office/drawing/2016/5/12/chartex" xmlns:cx7="http://schemas.microsoft.com/office/drawing/2016/5/13/chartex" xmlns:cx8="http://schemas.microsoft.com/office/drawing/2016/5/14/chartex" xmlns:mc="http://schemas.openxmlformats.org/markup-compatibility/2006" xmlns:aink="http://schemas.microsoft.com/office/drawing/2016/ink" xmlns:am3d="http://schemas.microsoft.com/office/drawing/2017/model3d" xmlns:o="urn:schemas-microsoft-com:office:office" xmlns:oel="http://schemas.microsoft.com/office/2019/extlst" xmlns:r="http://schemas.openxmlformats.org/officeDocument/2006/relationships" xmlns:m="http://schemas.openxmlformats.org/officeDocument/2006/math" xmlns:v="urn:schemas-microsoft-com:vml" xmlns:wp14="http://schemas.microsoft.com/office/word/2010/wordprocessingDrawing" xmlns:wp="http://schemas.openxmlformats.org/drawingml/2006/wordprocessingDrawing" xmlns:w10="urn:schemas-microsoft-com:office:word" xmlns:w="http://schemas.openxmlformats.org/wordprocessingml/2006/main" xmlns:w14="http://schemas.microsoft.com/office/word/2010/wordml" xmlns:w15="http://schemas.microsoft.com/office/word/2012/wordml" xmlns:w16cex="http://schemas.microsoft.com/office/word/2018/wordml/cex" xmlns:w16cid="http://schemas.microsoft.com/office/word/2016/wordml/cid" xmlns:w16="http://schemas.microsoft.com/office/word/2018/wordml" xmlns:w16sdtdh="http://schemas.microsoft.com/office/word/2020/wordml/sdtdatahash" xmlns:w16se="http://schemas.microsoft.com/office/word/2015/wordml/symex" xmlns:wpg="http://schemas.microsoft.com/office/word/2010/wordprocessingGroup" xmlns:wpi="http://schemas.microsoft.com/office/word/2010/wordprocessingInk" xmlns:wne="http://schemas.microsoft.com/office/word/2006/wordml" xmlns:wps="http://schemas.microsoft.com/office/word/2010/wordprocessingShape" mc:Ignorable="w14 w15 w16se w16cid w16 w16cex w16sdtdh wp14">
+  <w:endnote w:type="separator" w:id="-1">
+    <w:p>
+      <w:pPr>
+        <w:spacing w:after="0" w:line="240" w:lineRule="auto"/>
+      </w:pPr>
+      <w:r>
+        <w:separator/>
+      </w:r>
+    </w:p>
+  </w:endnote>
+  <w:endnote w:type="continuationSeparator" w:id="0">
+    <w:p>
+      <w:pPr>
+        <w:spacing w:after="0" w:line="240" w:lineRule="auto"/>
+      </w:pPr>
+      <w:r>
+        <w:continuationSeparator/>
+      </w:r>
+    </w:p>
+  </w:endnote>
+</w:endnotes>
+</file>
+
+<file path=word/footnotes.xml><?xml version="1.0" encoding="utf-8"?>
+<w:footnotes xmlns:wpc="http://schemas.microsoft.com/office/word/2010/wordprocessingCanvas" xmlns:cx="http://schemas.microsoft.com/office/drawing/2014/chartex" xmlns:cx1="http://schemas.microsoft.com/office/drawing/2015/9/8/chartex" xmlns:cx2="http://schemas.microsoft.com/office/drawing/2015/10/21/chartex" xmlns:cx3="http://schemas.microsoft.com/office/drawing/2016/5/9/chartex" xmlns:cx4="http://schemas.microsoft.com/office/drawing/2016/5/10/chartex" xmlns:cx5="http://schemas.microsoft.com/office/drawing/2016/5/11/chartex" xmlns:cx6="http://schemas.microsoft.com/office/drawing/2016/5/12/chartex" xmlns:cx7="http://schemas.microsoft.com/office/drawing/2016/5/13/chartex" xmlns:cx8="http://schemas.microsoft.com/office/drawing/2016/5/14/chartex" xmlns:mc="http://schemas.openxmlformats.org/markup-compatibility/2006" xmlns:aink="http://schemas.microsoft.com/office/drawing/2016/ink" xmlns:am3d="http://schemas.microsoft.com/office/drawing/2017/model3d" xmlns:o="urn:schemas-microsoft-com:office:office" xmlns:oel="http://schemas.microsoft.com/office/2019/extlst" xmlns:r="http://schemas.openxmlformats.org/officeDocument/2006/relationships" xmlns:m="http://schemas.openxmlformats.org/officeDocument/2006/math" xmlns:v="urn:schemas-microsoft-com:vml" xmlns:wp14="http://schemas.microsoft.com/office/word/2010/wordprocessingDrawing" xmlns:wp="http://schemas.openxmlformats.org/drawingml/2006/wordprocessingDrawing" xmlns:w10="urn:schemas-microsoft-com:office:word" xmlns:w="http://schemas.openxmlformats.org/wordprocessingml/2006/main" xmlns:w14="http://schemas.microsoft.com/office/word/2010/wordml" xmlns:w15="http://schemas.microsoft.com/office/word/2012/wordml" xmlns:w16cex="http://schemas.microsoft.com/office/word/2018/wordml/cex" xmlns:w16cid="http://schemas.microsoft.com/office/word/2016/wordml/cid" xmlns:w16="http://schemas.microsoft.com/office/word/2018/wordml" xmlns:w16sdtdh="http://schemas.microsoft.com/office/word/2020/wordml/sdtdatahash" xmlns:w16se="http://schemas.microsoft.com/office/word/2015/wordml/symex" xmlns:wpg="http://schemas.microsoft.com/office/word/2010/wordprocessingGroup" xmlns:wpi="http://schemas.microsoft.com/office/word/2010/wordprocessingInk" xmlns:wne="http://schemas.microsoft.com/office/word/2006/wordml" xmlns:wps="http://schemas.microsoft.com/office/word/2010/wordprocessingShape" mc:Ignorable="w14 w15 w16se w16cid w16 w16cex w16sdtdh wp14">
+  <w:footnote w:type="separator" w:id="-1">
+    <w:p>
+      <w:pPr>
+        <w:spacing w:after="0" w:line="240" w:lineRule="auto"/>
+      </w:pPr>
+      <w:r>
+        <w:separator/>
+      </w:r>
+    </w:p>
+  </w:footnote>
+  <w:footnote w:type="continuationSeparator" w:id="0">
+    <w:p>
+      <w:pPr>
+        <w:spacing w:after="0" w:line="240" w:lineRule="auto"/>
+      </w:pPr>
+      <w:r>
+        <w:continuationSeparator/>
+      </w:r>
+    </w:p>
+  </w:footnote>
+</w:footnotes>
+</file>
+
 <file path=word/numbering.xml><?xml version="1.0" encoding="utf-8"?>
 <w:numbering xmlns:wpc="http://schemas.microsoft.com/office/word/2010/wordprocessingCanvas" xmlns:cx="http://schemas.microsoft.com/office/drawing/2014/chartex" xmlns:cx1="http://schemas.microsoft.com/office/drawing/2015/9/8/chartex" xmlns:cx2="http://schemas.microsoft.com/office/drawing/2015/10/21/chartex" xmlns:cx3="http://schemas.microsoft.com/office/drawing/2016/5/9/chartex" xmlns:cx4="http://schemas.microsoft.com/office/drawing/2016/5/10/chartex" xmlns:cx5="http://schemas.microsoft.com/office/drawing/2016/5/11/chartex" xmlns:cx6="http://schemas.microsoft.com/office/drawing/2016/5/12/chartex" xmlns:cx7="http://schemas.microsoft.com/office/drawing/2016/5/13/chartex" xmlns:cx8="http://schemas.microsoft.com/office/drawing/2016/5/14/chartex" xmlns:mc="http://schemas.openxmlformats.org/markup-compatibility/2006" xmlns:aink="http://schemas.microsoft.com/office/drawing/2016/ink" xmlns:am3d="http://schemas.microsoft.com/office/drawing/2017/model3d" xmlns:o="urn:schemas-microsoft-com:office:office" xmlns:oel="http://schemas.microsoft.com/office/2019/extlst" xmlns:r="http://schemas.openxmlformats.org/officeDocument/2006/relationships" xmlns:m="http://schemas.openxmlformats.org/officeDocument/2006/math" xmlns:v="urn:schemas-microsoft-com:vml" xmlns:wp14="http://schemas.microsoft.com/office/word/2010/wordprocessingDrawing" xmlns:wp="http://schemas.openxmlformats.org/drawingml/2006/wordprocessingDrawing" xmlns:w10="urn:schemas-microsoft-com:office:word" xmlns:w="http://schemas.openxmlformats.org/wordprocessingml/2006/main" xmlns:w14="http://schemas.microsoft.com/office/word/2010/wordml" xmlns:w15="http://schemas.microsoft.com/office/word/2012/wordml" xmlns:w16cex="http://schemas.microsoft.com/office/word/2018/wordml/cex" xmlns:w16cid="http://schemas.microsoft.com/office/word/2016/wordml/cid" xmlns:w16="http://schemas.microsoft.com/office/word/2018/wordml" xmlns:w16sdtdh="http://schemas.microsoft.com/office/word/2020/wordml/sdtdatahash" xmlns:w16se="http://schemas.microsoft.com/office/word/2015/wordml/symex" xmlns:wpg="http://schemas.microsoft.com/office/word/2010/wordprocessingGroup" xmlns:wpi="http://schemas.microsoft.com/office/word/2010/wordprocessingInk" xmlns:wne="http://schemas.microsoft.com/office/word/2006/wordml" xmlns:wps="http://schemas.microsoft.com/office/word/2010/wordprocessingShape" mc:Ignorable="w14 w15 w16se w16cid w16 w16cex w16sdtdh wp14">
   <w:abstractNum w:abstractNumId="0" w15:restartNumberingAfterBreak="0">
@@ -1146,6 +1828,268 @@
     </w:lvl>
   </w:abstractNum>
   <w:abstractNum w:abstractNumId="2" w15:restartNumberingAfterBreak="0">
+    <w:nsid w:val="23A64EB3"/>
+    <w:multiLevelType w:val="hybridMultilevel"/>
+    <w:tmpl w:val="FAEA75E0"/>
+    <w:lvl w:ilvl="0" w:tplc="08090001">
+      <w:start w:val="1"/>
+      <w:numFmt w:val="bullet"/>
+      <w:lvlText w:val=""/>
+      <w:lvlJc w:val="left"/>
+      <w:pPr>
+        <w:ind w:left="720" w:hanging="360"/>
+      </w:pPr>
+      <w:rPr>
+        <w:rFonts w:ascii="Symbol" w:hAnsi="Symbol" w:hint="default"/>
+      </w:rPr>
+    </w:lvl>
+    <w:lvl w:ilvl="1" w:tplc="08090003">
+      <w:start w:val="1"/>
+      <w:numFmt w:val="bullet"/>
+      <w:lvlText w:val="o"/>
+      <w:lvlJc w:val="left"/>
+      <w:pPr>
+        <w:ind w:left="1440" w:hanging="360"/>
+      </w:pPr>
+      <w:rPr>
+        <w:rFonts w:ascii="Courier New" w:hAnsi="Courier New" w:cs="Courier New" w:hint="default"/>
+      </w:rPr>
+    </w:lvl>
+    <w:lvl w:ilvl="2" w:tplc="08090005" w:tentative="1">
+      <w:start w:val="1"/>
+      <w:numFmt w:val="bullet"/>
+      <w:lvlText w:val=""/>
+      <w:lvlJc w:val="left"/>
+      <w:pPr>
+        <w:ind w:left="2160" w:hanging="360"/>
+      </w:pPr>
+      <w:rPr>
+        <w:rFonts w:ascii="Wingdings" w:hAnsi="Wingdings" w:hint="default"/>
+      </w:rPr>
+    </w:lvl>
+    <w:lvl w:ilvl="3" w:tplc="08090001" w:tentative="1">
+      <w:start w:val="1"/>
+      <w:numFmt w:val="bullet"/>
+      <w:lvlText w:val=""/>
+      <w:lvlJc w:val="left"/>
+      <w:pPr>
+        <w:ind w:left="2880" w:hanging="360"/>
+      </w:pPr>
+      <w:rPr>
+        <w:rFonts w:ascii="Symbol" w:hAnsi="Symbol" w:hint="default"/>
+      </w:rPr>
+    </w:lvl>
+    <w:lvl w:ilvl="4" w:tplc="08090003" w:tentative="1">
+      <w:start w:val="1"/>
+      <w:numFmt w:val="bullet"/>
+      <w:lvlText w:val="o"/>
+      <w:lvlJc w:val="left"/>
+      <w:pPr>
+        <w:ind w:left="3600" w:hanging="360"/>
+      </w:pPr>
+      <w:rPr>
+        <w:rFonts w:ascii="Courier New" w:hAnsi="Courier New" w:cs="Courier New" w:hint="default"/>
+      </w:rPr>
+    </w:lvl>
+    <w:lvl w:ilvl="5" w:tplc="08090005" w:tentative="1">
+      <w:start w:val="1"/>
+      <w:numFmt w:val="bullet"/>
+      <w:lvlText w:val=""/>
+      <w:lvlJc w:val="left"/>
+      <w:pPr>
+        <w:ind w:left="4320" w:hanging="360"/>
+      </w:pPr>
+      <w:rPr>
+        <w:rFonts w:ascii="Wingdings" w:hAnsi="Wingdings" w:hint="default"/>
+      </w:rPr>
+    </w:lvl>
+    <w:lvl w:ilvl="6" w:tplc="08090001" w:tentative="1">
+      <w:start w:val="1"/>
+      <w:numFmt w:val="bullet"/>
+      <w:lvlText w:val=""/>
+      <w:lvlJc w:val="left"/>
+      <w:pPr>
+        <w:ind w:left="5040" w:hanging="360"/>
+      </w:pPr>
+      <w:rPr>
+        <w:rFonts w:ascii="Symbol" w:hAnsi="Symbol" w:hint="default"/>
+      </w:rPr>
+    </w:lvl>
+    <w:lvl w:ilvl="7" w:tplc="08090003" w:tentative="1">
+      <w:start w:val="1"/>
+      <w:numFmt w:val="bullet"/>
+      <w:lvlText w:val="o"/>
+      <w:lvlJc w:val="left"/>
+      <w:pPr>
+        <w:ind w:left="5760" w:hanging="360"/>
+      </w:pPr>
+      <w:rPr>
+        <w:rFonts w:ascii="Courier New" w:hAnsi="Courier New" w:cs="Courier New" w:hint="default"/>
+      </w:rPr>
+    </w:lvl>
+    <w:lvl w:ilvl="8" w:tplc="08090005" w:tentative="1">
+      <w:start w:val="1"/>
+      <w:numFmt w:val="bullet"/>
+      <w:lvlText w:val=""/>
+      <w:lvlJc w:val="left"/>
+      <w:pPr>
+        <w:ind w:left="6480" w:hanging="360"/>
+      </w:pPr>
+      <w:rPr>
+        <w:rFonts w:ascii="Wingdings" w:hAnsi="Wingdings" w:hint="default"/>
+      </w:rPr>
+    </w:lvl>
+  </w:abstractNum>
+  <w:abstractNum w:abstractNumId="3" w15:restartNumberingAfterBreak="0">
+    <w:nsid w:val="2AF944FE"/>
+    <w:multiLevelType w:val="multilevel"/>
+    <w:tmpl w:val="2EC22764"/>
+    <w:lvl w:ilvl="0">
+      <w:start w:val="1"/>
+      <w:numFmt w:val="bullet"/>
+      <w:lvlText w:val=""/>
+      <w:lvlJc w:val="left"/>
+      <w:pPr>
+        <w:tabs>
+          <w:tab w:val="num" w:pos="720"/>
+        </w:tabs>
+        <w:ind w:left="720" w:hanging="360"/>
+      </w:pPr>
+      <w:rPr>
+        <w:rFonts w:ascii="Symbol" w:hAnsi="Symbol" w:hint="default"/>
+        <w:sz w:val="20"/>
+      </w:rPr>
+    </w:lvl>
+    <w:lvl w:ilvl="1" w:tentative="1">
+      <w:start w:val="1"/>
+      <w:numFmt w:val="bullet"/>
+      <w:lvlText w:val=""/>
+      <w:lvlJc w:val="left"/>
+      <w:pPr>
+        <w:tabs>
+          <w:tab w:val="num" w:pos="1440"/>
+        </w:tabs>
+        <w:ind w:left="1440" w:hanging="360"/>
+      </w:pPr>
+      <w:rPr>
+        <w:rFonts w:ascii="Symbol" w:hAnsi="Symbol" w:hint="default"/>
+        <w:sz w:val="20"/>
+      </w:rPr>
+    </w:lvl>
+    <w:lvl w:ilvl="2" w:tentative="1">
+      <w:start w:val="1"/>
+      <w:numFmt w:val="bullet"/>
+      <w:lvlText w:val=""/>
+      <w:lvlJc w:val="left"/>
+      <w:pPr>
+        <w:tabs>
+          <w:tab w:val="num" w:pos="2160"/>
+        </w:tabs>
+        <w:ind w:left="2160" w:hanging="360"/>
+      </w:pPr>
+      <w:rPr>
+        <w:rFonts w:ascii="Symbol" w:hAnsi="Symbol" w:hint="default"/>
+        <w:sz w:val="20"/>
+      </w:rPr>
+    </w:lvl>
+    <w:lvl w:ilvl="3" w:tentative="1">
+      <w:start w:val="1"/>
+      <w:numFmt w:val="bullet"/>
+      <w:lvlText w:val=""/>
+      <w:lvlJc w:val="left"/>
+      <w:pPr>
+        <w:tabs>
+          <w:tab w:val="num" w:pos="2880"/>
+        </w:tabs>
+        <w:ind w:left="2880" w:hanging="360"/>
+      </w:pPr>
+      <w:rPr>
+        <w:rFonts w:ascii="Symbol" w:hAnsi="Symbol" w:hint="default"/>
+        <w:sz w:val="20"/>
+      </w:rPr>
+    </w:lvl>
+    <w:lvl w:ilvl="4" w:tentative="1">
+      <w:start w:val="1"/>
+      <w:numFmt w:val="bullet"/>
+      <w:lvlText w:val=""/>
+      <w:lvlJc w:val="left"/>
+      <w:pPr>
+        <w:tabs>
+          <w:tab w:val="num" w:pos="3600"/>
+        </w:tabs>
+        <w:ind w:left="3600" w:hanging="360"/>
+      </w:pPr>
+      <w:rPr>
+        <w:rFonts w:ascii="Symbol" w:hAnsi="Symbol" w:hint="default"/>
+        <w:sz w:val="20"/>
+      </w:rPr>
+    </w:lvl>
+    <w:lvl w:ilvl="5" w:tentative="1">
+      <w:start w:val="1"/>
+      <w:numFmt w:val="bullet"/>
+      <w:lvlText w:val=""/>
+      <w:lvlJc w:val="left"/>
+      <w:pPr>
+        <w:tabs>
+          <w:tab w:val="num" w:pos="4320"/>
+        </w:tabs>
+        <w:ind w:left="4320" w:hanging="360"/>
+      </w:pPr>
+      <w:rPr>
+        <w:rFonts w:ascii="Symbol" w:hAnsi="Symbol" w:hint="default"/>
+        <w:sz w:val="20"/>
+      </w:rPr>
+    </w:lvl>
+    <w:lvl w:ilvl="6" w:tentative="1">
+      <w:start w:val="1"/>
+      <w:numFmt w:val="bullet"/>
+      <w:lvlText w:val=""/>
+      <w:lvlJc w:val="left"/>
+      <w:pPr>
+        <w:tabs>
+          <w:tab w:val="num" w:pos="5040"/>
+        </w:tabs>
+        <w:ind w:left="5040" w:hanging="360"/>
+      </w:pPr>
+      <w:rPr>
+        <w:rFonts w:ascii="Symbol" w:hAnsi="Symbol" w:hint="default"/>
+        <w:sz w:val="20"/>
+      </w:rPr>
+    </w:lvl>
+    <w:lvl w:ilvl="7" w:tentative="1">
+      <w:start w:val="1"/>
+      <w:numFmt w:val="bullet"/>
+      <w:lvlText w:val=""/>
+      <w:lvlJc w:val="left"/>
+      <w:pPr>
+        <w:tabs>
+          <w:tab w:val="num" w:pos="5760"/>
+        </w:tabs>
+        <w:ind w:left="5760" w:hanging="360"/>
+      </w:pPr>
+      <w:rPr>
+        <w:rFonts w:ascii="Symbol" w:hAnsi="Symbol" w:hint="default"/>
+        <w:sz w:val="20"/>
+      </w:rPr>
+    </w:lvl>
+    <w:lvl w:ilvl="8" w:tentative="1">
+      <w:start w:val="1"/>
+      <w:numFmt w:val="bullet"/>
+      <w:lvlText w:val=""/>
+      <w:lvlJc w:val="left"/>
+      <w:pPr>
+        <w:tabs>
+          <w:tab w:val="num" w:pos="6480"/>
+        </w:tabs>
+        <w:ind w:left="6480" w:hanging="360"/>
+      </w:pPr>
+      <w:rPr>
+        <w:rFonts w:ascii="Symbol" w:hAnsi="Symbol" w:hint="default"/>
+        <w:sz w:val="20"/>
+      </w:rPr>
+    </w:lvl>
+  </w:abstractNum>
+  <w:abstractNum w:abstractNumId="4" w15:restartNumberingAfterBreak="0">
     <w:nsid w:val="2B656DD6"/>
     <w:multiLevelType w:val="multilevel"/>
     <w:tmpl w:val="0AD60A0C"/>
@@ -1294,7 +2238,382 @@
       </w:rPr>
     </w:lvl>
   </w:abstractNum>
-  <w:abstractNum w:abstractNumId="3" w15:restartNumberingAfterBreak="0">
+  <w:abstractNum w:abstractNumId="5" w15:restartNumberingAfterBreak="0">
+    <w:nsid w:val="2EA07B4F"/>
+    <w:multiLevelType w:val="hybridMultilevel"/>
+    <w:tmpl w:val="A3A0DE9C"/>
+    <w:lvl w:ilvl="0" w:tplc="08090001">
+      <w:start w:val="1"/>
+      <w:numFmt w:val="bullet"/>
+      <w:lvlText w:val=""/>
+      <w:lvlJc w:val="left"/>
+      <w:pPr>
+        <w:ind w:left="720" w:hanging="360"/>
+      </w:pPr>
+      <w:rPr>
+        <w:rFonts w:ascii="Symbol" w:hAnsi="Symbol" w:hint="default"/>
+      </w:rPr>
+    </w:lvl>
+    <w:lvl w:ilvl="1" w:tplc="08090003" w:tentative="1">
+      <w:start w:val="1"/>
+      <w:numFmt w:val="bullet"/>
+      <w:lvlText w:val="o"/>
+      <w:lvlJc w:val="left"/>
+      <w:pPr>
+        <w:ind w:left="1440" w:hanging="360"/>
+      </w:pPr>
+      <w:rPr>
+        <w:rFonts w:ascii="Courier New" w:hAnsi="Courier New" w:cs="Courier New" w:hint="default"/>
+      </w:rPr>
+    </w:lvl>
+    <w:lvl w:ilvl="2" w:tplc="08090005" w:tentative="1">
+      <w:start w:val="1"/>
+      <w:numFmt w:val="bullet"/>
+      <w:lvlText w:val=""/>
+      <w:lvlJc w:val="left"/>
+      <w:pPr>
+        <w:ind w:left="2160" w:hanging="360"/>
+      </w:pPr>
+      <w:rPr>
+        <w:rFonts w:ascii="Wingdings" w:hAnsi="Wingdings" w:hint="default"/>
+      </w:rPr>
+    </w:lvl>
+    <w:lvl w:ilvl="3" w:tplc="08090001" w:tentative="1">
+      <w:start w:val="1"/>
+      <w:numFmt w:val="bullet"/>
+      <w:lvlText w:val=""/>
+      <w:lvlJc w:val="left"/>
+      <w:pPr>
+        <w:ind w:left="2880" w:hanging="360"/>
+      </w:pPr>
+      <w:rPr>
+        <w:rFonts w:ascii="Symbol" w:hAnsi="Symbol" w:hint="default"/>
+      </w:rPr>
+    </w:lvl>
+    <w:lvl w:ilvl="4" w:tplc="08090003" w:tentative="1">
+      <w:start w:val="1"/>
+      <w:numFmt w:val="bullet"/>
+      <w:lvlText w:val="o"/>
+      <w:lvlJc w:val="left"/>
+      <w:pPr>
+        <w:ind w:left="3600" w:hanging="360"/>
+      </w:pPr>
+      <w:rPr>
+        <w:rFonts w:ascii="Courier New" w:hAnsi="Courier New" w:cs="Courier New" w:hint="default"/>
+      </w:rPr>
+    </w:lvl>
+    <w:lvl w:ilvl="5" w:tplc="08090005" w:tentative="1">
+      <w:start w:val="1"/>
+      <w:numFmt w:val="bullet"/>
+      <w:lvlText w:val=""/>
+      <w:lvlJc w:val="left"/>
+      <w:pPr>
+        <w:ind w:left="4320" w:hanging="360"/>
+      </w:pPr>
+      <w:rPr>
+        <w:rFonts w:ascii="Wingdings" w:hAnsi="Wingdings" w:hint="default"/>
+      </w:rPr>
+    </w:lvl>
+    <w:lvl w:ilvl="6" w:tplc="08090001" w:tentative="1">
+      <w:start w:val="1"/>
+      <w:numFmt w:val="bullet"/>
+      <w:lvlText w:val=""/>
+      <w:lvlJc w:val="left"/>
+      <w:pPr>
+        <w:ind w:left="5040" w:hanging="360"/>
+      </w:pPr>
+      <w:rPr>
+        <w:rFonts w:ascii="Symbol" w:hAnsi="Symbol" w:hint="default"/>
+      </w:rPr>
+    </w:lvl>
+    <w:lvl w:ilvl="7" w:tplc="08090003" w:tentative="1">
+      <w:start w:val="1"/>
+      <w:numFmt w:val="bullet"/>
+      <w:lvlText w:val="o"/>
+      <w:lvlJc w:val="left"/>
+      <w:pPr>
+        <w:ind w:left="5760" w:hanging="360"/>
+      </w:pPr>
+      <w:rPr>
+        <w:rFonts w:ascii="Courier New" w:hAnsi="Courier New" w:cs="Courier New" w:hint="default"/>
+      </w:rPr>
+    </w:lvl>
+    <w:lvl w:ilvl="8" w:tplc="08090005" w:tentative="1">
+      <w:start w:val="1"/>
+      <w:numFmt w:val="bullet"/>
+      <w:lvlText w:val=""/>
+      <w:lvlJc w:val="left"/>
+      <w:pPr>
+        <w:ind w:left="6480" w:hanging="360"/>
+      </w:pPr>
+      <w:rPr>
+        <w:rFonts w:ascii="Wingdings" w:hAnsi="Wingdings" w:hint="default"/>
+      </w:rPr>
+    </w:lvl>
+  </w:abstractNum>
+  <w:abstractNum w:abstractNumId="6" w15:restartNumberingAfterBreak="0">
+    <w:nsid w:val="3B4927F8"/>
+    <w:multiLevelType w:val="multilevel"/>
+    <w:tmpl w:val="03B6AA1C"/>
+    <w:lvl w:ilvl="0">
+      <w:start w:val="1"/>
+      <w:numFmt w:val="bullet"/>
+      <w:lvlText w:val=""/>
+      <w:lvlJc w:val="left"/>
+      <w:pPr>
+        <w:tabs>
+          <w:tab w:val="num" w:pos="720"/>
+        </w:tabs>
+        <w:ind w:left="720" w:hanging="360"/>
+      </w:pPr>
+      <w:rPr>
+        <w:rFonts w:ascii="Symbol" w:hAnsi="Symbol" w:hint="default"/>
+        <w:sz w:val="20"/>
+      </w:rPr>
+    </w:lvl>
+    <w:lvl w:ilvl="1" w:tentative="1">
+      <w:start w:val="1"/>
+      <w:numFmt w:val="bullet"/>
+      <w:lvlText w:val=""/>
+      <w:lvlJc w:val="left"/>
+      <w:pPr>
+        <w:tabs>
+          <w:tab w:val="num" w:pos="1440"/>
+        </w:tabs>
+        <w:ind w:left="1440" w:hanging="360"/>
+      </w:pPr>
+      <w:rPr>
+        <w:rFonts w:ascii="Symbol" w:hAnsi="Symbol" w:hint="default"/>
+        <w:sz w:val="20"/>
+      </w:rPr>
+    </w:lvl>
+    <w:lvl w:ilvl="2" w:tentative="1">
+      <w:start w:val="1"/>
+      <w:numFmt w:val="bullet"/>
+      <w:lvlText w:val=""/>
+      <w:lvlJc w:val="left"/>
+      <w:pPr>
+        <w:tabs>
+          <w:tab w:val="num" w:pos="2160"/>
+        </w:tabs>
+        <w:ind w:left="2160" w:hanging="360"/>
+      </w:pPr>
+      <w:rPr>
+        <w:rFonts w:ascii="Symbol" w:hAnsi="Symbol" w:hint="default"/>
+        <w:sz w:val="20"/>
+      </w:rPr>
+    </w:lvl>
+    <w:lvl w:ilvl="3" w:tentative="1">
+      <w:start w:val="1"/>
+      <w:numFmt w:val="bullet"/>
+      <w:lvlText w:val=""/>
+      <w:lvlJc w:val="left"/>
+      <w:pPr>
+        <w:tabs>
+          <w:tab w:val="num" w:pos="2880"/>
+        </w:tabs>
+        <w:ind w:left="2880" w:hanging="360"/>
+      </w:pPr>
+      <w:rPr>
+        <w:rFonts w:ascii="Symbol" w:hAnsi="Symbol" w:hint="default"/>
+        <w:sz w:val="20"/>
+      </w:rPr>
+    </w:lvl>
+    <w:lvl w:ilvl="4" w:tentative="1">
+      <w:start w:val="1"/>
+      <w:numFmt w:val="bullet"/>
+      <w:lvlText w:val=""/>
+      <w:lvlJc w:val="left"/>
+      <w:pPr>
+        <w:tabs>
+          <w:tab w:val="num" w:pos="3600"/>
+        </w:tabs>
+        <w:ind w:left="3600" w:hanging="360"/>
+      </w:pPr>
+      <w:rPr>
+        <w:rFonts w:ascii="Symbol" w:hAnsi="Symbol" w:hint="default"/>
+        <w:sz w:val="20"/>
+      </w:rPr>
+    </w:lvl>
+    <w:lvl w:ilvl="5" w:tentative="1">
+      <w:start w:val="1"/>
+      <w:numFmt w:val="bullet"/>
+      <w:lvlText w:val=""/>
+      <w:lvlJc w:val="left"/>
+      <w:pPr>
+        <w:tabs>
+          <w:tab w:val="num" w:pos="4320"/>
+        </w:tabs>
+        <w:ind w:left="4320" w:hanging="360"/>
+      </w:pPr>
+      <w:rPr>
+        <w:rFonts w:ascii="Symbol" w:hAnsi="Symbol" w:hint="default"/>
+        <w:sz w:val="20"/>
+      </w:rPr>
+    </w:lvl>
+    <w:lvl w:ilvl="6" w:tentative="1">
+      <w:start w:val="1"/>
+      <w:numFmt w:val="bullet"/>
+      <w:lvlText w:val=""/>
+      <w:lvlJc w:val="left"/>
+      <w:pPr>
+        <w:tabs>
+          <w:tab w:val="num" w:pos="5040"/>
+        </w:tabs>
+        <w:ind w:left="5040" w:hanging="360"/>
+      </w:pPr>
+      <w:rPr>
+        <w:rFonts w:ascii="Symbol" w:hAnsi="Symbol" w:hint="default"/>
+        <w:sz w:val="20"/>
+      </w:rPr>
+    </w:lvl>
+    <w:lvl w:ilvl="7" w:tentative="1">
+      <w:start w:val="1"/>
+      <w:numFmt w:val="bullet"/>
+      <w:lvlText w:val=""/>
+      <w:lvlJc w:val="left"/>
+      <w:pPr>
+        <w:tabs>
+          <w:tab w:val="num" w:pos="5760"/>
+        </w:tabs>
+        <w:ind w:left="5760" w:hanging="360"/>
+      </w:pPr>
+      <w:rPr>
+        <w:rFonts w:ascii="Symbol" w:hAnsi="Symbol" w:hint="default"/>
+        <w:sz w:val="20"/>
+      </w:rPr>
+    </w:lvl>
+    <w:lvl w:ilvl="8" w:tentative="1">
+      <w:start w:val="1"/>
+      <w:numFmt w:val="bullet"/>
+      <w:lvlText w:val=""/>
+      <w:lvlJc w:val="left"/>
+      <w:pPr>
+        <w:tabs>
+          <w:tab w:val="num" w:pos="6480"/>
+        </w:tabs>
+        <w:ind w:left="6480" w:hanging="360"/>
+      </w:pPr>
+      <w:rPr>
+        <w:rFonts w:ascii="Symbol" w:hAnsi="Symbol" w:hint="default"/>
+        <w:sz w:val="20"/>
+      </w:rPr>
+    </w:lvl>
+  </w:abstractNum>
+  <w:abstractNum w:abstractNumId="7" w15:restartNumberingAfterBreak="0">
+    <w:nsid w:val="3D1F092C"/>
+    <w:multiLevelType w:val="hybridMultilevel"/>
+    <w:tmpl w:val="FBE65008"/>
+    <w:lvl w:ilvl="0" w:tplc="08090001">
+      <w:start w:val="1"/>
+      <w:numFmt w:val="bullet"/>
+      <w:lvlText w:val=""/>
+      <w:lvlJc w:val="left"/>
+      <w:pPr>
+        <w:ind w:left="720" w:hanging="360"/>
+      </w:pPr>
+      <w:rPr>
+        <w:rFonts w:ascii="Symbol" w:hAnsi="Symbol" w:hint="default"/>
+      </w:rPr>
+    </w:lvl>
+    <w:lvl w:ilvl="1" w:tplc="08090003">
+      <w:start w:val="1"/>
+      <w:numFmt w:val="bullet"/>
+      <w:lvlText w:val="o"/>
+      <w:lvlJc w:val="left"/>
+      <w:pPr>
+        <w:ind w:left="1440" w:hanging="360"/>
+      </w:pPr>
+      <w:rPr>
+        <w:rFonts w:ascii="Courier New" w:hAnsi="Courier New" w:cs="Courier New" w:hint="default"/>
+      </w:rPr>
+    </w:lvl>
+    <w:lvl w:ilvl="2" w:tplc="08090005" w:tentative="1">
+      <w:start w:val="1"/>
+      <w:numFmt w:val="bullet"/>
+      <w:lvlText w:val=""/>
+      <w:lvlJc w:val="left"/>
+      <w:pPr>
+        <w:ind w:left="2160" w:hanging="360"/>
+      </w:pPr>
+      <w:rPr>
+        <w:rFonts w:ascii="Wingdings" w:hAnsi="Wingdings" w:hint="default"/>
+      </w:rPr>
+    </w:lvl>
+    <w:lvl w:ilvl="3" w:tplc="08090001" w:tentative="1">
+      <w:start w:val="1"/>
+      <w:numFmt w:val="bullet"/>
+      <w:lvlText w:val=""/>
+      <w:lvlJc w:val="left"/>
+      <w:pPr>
+        <w:ind w:left="2880" w:hanging="360"/>
+      </w:pPr>
+      <w:rPr>
+        <w:rFonts w:ascii="Symbol" w:hAnsi="Symbol" w:hint="default"/>
+      </w:rPr>
+    </w:lvl>
+    <w:lvl w:ilvl="4" w:tplc="08090003" w:tentative="1">
+      <w:start w:val="1"/>
+      <w:numFmt w:val="bullet"/>
+      <w:lvlText w:val="o"/>
+      <w:lvlJc w:val="left"/>
+      <w:pPr>
+        <w:ind w:left="3600" w:hanging="360"/>
+      </w:pPr>
+      <w:rPr>
+        <w:rFonts w:ascii="Courier New" w:hAnsi="Courier New" w:cs="Courier New" w:hint="default"/>
+      </w:rPr>
+    </w:lvl>
+    <w:lvl w:ilvl="5" w:tplc="08090005" w:tentative="1">
+      <w:start w:val="1"/>
+      <w:numFmt w:val="bullet"/>
+      <w:lvlText w:val=""/>
+      <w:lvlJc w:val="left"/>
+      <w:pPr>
+        <w:ind w:left="4320" w:hanging="360"/>
+      </w:pPr>
+      <w:rPr>
+        <w:rFonts w:ascii="Wingdings" w:hAnsi="Wingdings" w:hint="default"/>
+      </w:rPr>
+    </w:lvl>
+    <w:lvl w:ilvl="6" w:tplc="08090001" w:tentative="1">
+      <w:start w:val="1"/>
+      <w:numFmt w:val="bullet"/>
+      <w:lvlText w:val=""/>
+      <w:lvlJc w:val="left"/>
+      <w:pPr>
+        <w:ind w:left="5040" w:hanging="360"/>
+      </w:pPr>
+      <w:rPr>
+        <w:rFonts w:ascii="Symbol" w:hAnsi="Symbol" w:hint="default"/>
+      </w:rPr>
+    </w:lvl>
+    <w:lvl w:ilvl="7" w:tplc="08090003" w:tentative="1">
+      <w:start w:val="1"/>
+      <w:numFmt w:val="bullet"/>
+      <w:lvlText w:val="o"/>
+      <w:lvlJc w:val="left"/>
+      <w:pPr>
+        <w:ind w:left="5760" w:hanging="360"/>
+      </w:pPr>
+      <w:rPr>
+        <w:rFonts w:ascii="Courier New" w:hAnsi="Courier New" w:cs="Courier New" w:hint="default"/>
+      </w:rPr>
+    </w:lvl>
+    <w:lvl w:ilvl="8" w:tplc="08090005" w:tentative="1">
+      <w:start w:val="1"/>
+      <w:numFmt w:val="bullet"/>
+      <w:lvlText w:val=""/>
+      <w:lvlJc w:val="left"/>
+      <w:pPr>
+        <w:ind w:left="6480" w:hanging="360"/>
+      </w:pPr>
+      <w:rPr>
+        <w:rFonts w:ascii="Wingdings" w:hAnsi="Wingdings" w:hint="default"/>
+      </w:rPr>
+    </w:lvl>
+  </w:abstractNum>
+  <w:abstractNum w:abstractNumId="8" w15:restartNumberingAfterBreak="0">
     <w:nsid w:val="414C36C0"/>
     <w:multiLevelType w:val="multilevel"/>
     <w:tmpl w:val="4C7EF20E"/>
@@ -1314,7 +2633,7 @@
         <w:sz w:val="20"/>
       </w:rPr>
     </w:lvl>
-    <w:lvl w:ilvl="1" w:tentative="1">
+    <w:lvl w:ilvl="1">
       <w:start w:val="1"/>
       <w:numFmt w:val="bullet"/>
       <w:lvlText w:val="o"/>
@@ -1443,7 +2762,7 @@
       </w:rPr>
     </w:lvl>
   </w:abstractNum>
-  <w:abstractNum w:abstractNumId="4" w15:restartNumberingAfterBreak="0">
+  <w:abstractNum w:abstractNumId="9" w15:restartNumberingAfterBreak="0">
     <w:nsid w:val="4B7B636A"/>
     <w:multiLevelType w:val="multilevel"/>
     <w:tmpl w:val="623ACB3A"/>
@@ -1592,7 +2911,7 @@
       </w:rPr>
     </w:lvl>
   </w:abstractNum>
-  <w:abstractNum w:abstractNumId="5" w15:restartNumberingAfterBreak="0">
+  <w:abstractNum w:abstractNumId="10" w15:restartNumberingAfterBreak="0">
     <w:nsid w:val="5A862337"/>
     <w:multiLevelType w:val="multilevel"/>
     <w:tmpl w:val="487E5C18"/>
@@ -1741,7 +3060,7 @@
       </w:rPr>
     </w:lvl>
   </w:abstractNum>
-  <w:abstractNum w:abstractNumId="6" w15:restartNumberingAfterBreak="0">
+  <w:abstractNum w:abstractNumId="11" w15:restartNumberingAfterBreak="0">
     <w:nsid w:val="5F6320FA"/>
     <w:multiLevelType w:val="multilevel"/>
     <w:tmpl w:val="95B23FD6"/>
@@ -1890,7 +3209,7 @@
       </w:rPr>
     </w:lvl>
   </w:abstractNum>
-  <w:abstractNum w:abstractNumId="7" w15:restartNumberingAfterBreak="0">
+  <w:abstractNum w:abstractNumId="12" w15:restartNumberingAfterBreak="0">
     <w:nsid w:val="63672C55"/>
     <w:multiLevelType w:val="multilevel"/>
     <w:tmpl w:val="CCEE4416"/>
@@ -2039,7 +3358,7 @@
       </w:rPr>
     </w:lvl>
   </w:abstractNum>
-  <w:abstractNum w:abstractNumId="8" w15:restartNumberingAfterBreak="0">
+  <w:abstractNum w:abstractNumId="13" w15:restartNumberingAfterBreak="0">
     <w:nsid w:val="67882CAD"/>
     <w:multiLevelType w:val="multilevel"/>
     <w:tmpl w:val="3F3A0218"/>
@@ -2188,7 +3507,7 @@
       </w:rPr>
     </w:lvl>
   </w:abstractNum>
-  <w:abstractNum w:abstractNumId="9" w15:restartNumberingAfterBreak="0">
+  <w:abstractNum w:abstractNumId="14" w15:restartNumberingAfterBreak="0">
     <w:nsid w:val="686B2C32"/>
     <w:multiLevelType w:val="multilevel"/>
     <w:tmpl w:val="84FC17C0"/>
@@ -2337,7 +3656,7 @@
       </w:rPr>
     </w:lvl>
   </w:abstractNum>
-  <w:abstractNum w:abstractNumId="10" w15:restartNumberingAfterBreak="0">
+  <w:abstractNum w:abstractNumId="15" w15:restartNumberingAfterBreak="0">
     <w:nsid w:val="7CF34907"/>
     <w:multiLevelType w:val="multilevel"/>
     <w:tmpl w:val="9E8E4086"/>
@@ -2448,6 +3767,155 @@
         </w:tabs>
         <w:ind w:left="6480" w:hanging="360"/>
       </w:pPr>
+    </w:lvl>
+  </w:abstractNum>
+  <w:abstractNum w:abstractNumId="16" w15:restartNumberingAfterBreak="0">
+    <w:nsid w:val="7D225674"/>
+    <w:multiLevelType w:val="multilevel"/>
+    <w:tmpl w:val="C652BB94"/>
+    <w:lvl w:ilvl="0">
+      <w:start w:val="1"/>
+      <w:numFmt w:val="bullet"/>
+      <w:lvlText w:val=""/>
+      <w:lvlJc w:val="left"/>
+      <w:pPr>
+        <w:tabs>
+          <w:tab w:val="num" w:pos="720"/>
+        </w:tabs>
+        <w:ind w:left="720" w:hanging="360"/>
+      </w:pPr>
+      <w:rPr>
+        <w:rFonts w:ascii="Symbol" w:hAnsi="Symbol" w:hint="default"/>
+        <w:sz w:val="20"/>
+      </w:rPr>
+    </w:lvl>
+    <w:lvl w:ilvl="1" w:tentative="1">
+      <w:start w:val="1"/>
+      <w:numFmt w:val="bullet"/>
+      <w:lvlText w:val=""/>
+      <w:lvlJc w:val="left"/>
+      <w:pPr>
+        <w:tabs>
+          <w:tab w:val="num" w:pos="1440"/>
+        </w:tabs>
+        <w:ind w:left="1440" w:hanging="360"/>
+      </w:pPr>
+      <w:rPr>
+        <w:rFonts w:ascii="Symbol" w:hAnsi="Symbol" w:hint="default"/>
+        <w:sz w:val="20"/>
+      </w:rPr>
+    </w:lvl>
+    <w:lvl w:ilvl="2" w:tentative="1">
+      <w:start w:val="1"/>
+      <w:numFmt w:val="bullet"/>
+      <w:lvlText w:val=""/>
+      <w:lvlJc w:val="left"/>
+      <w:pPr>
+        <w:tabs>
+          <w:tab w:val="num" w:pos="2160"/>
+        </w:tabs>
+        <w:ind w:left="2160" w:hanging="360"/>
+      </w:pPr>
+      <w:rPr>
+        <w:rFonts w:ascii="Symbol" w:hAnsi="Symbol" w:hint="default"/>
+        <w:sz w:val="20"/>
+      </w:rPr>
+    </w:lvl>
+    <w:lvl w:ilvl="3" w:tentative="1">
+      <w:start w:val="1"/>
+      <w:numFmt w:val="bullet"/>
+      <w:lvlText w:val=""/>
+      <w:lvlJc w:val="left"/>
+      <w:pPr>
+        <w:tabs>
+          <w:tab w:val="num" w:pos="2880"/>
+        </w:tabs>
+        <w:ind w:left="2880" w:hanging="360"/>
+      </w:pPr>
+      <w:rPr>
+        <w:rFonts w:ascii="Symbol" w:hAnsi="Symbol" w:hint="default"/>
+        <w:sz w:val="20"/>
+      </w:rPr>
+    </w:lvl>
+    <w:lvl w:ilvl="4" w:tentative="1">
+      <w:start w:val="1"/>
+      <w:numFmt w:val="bullet"/>
+      <w:lvlText w:val=""/>
+      <w:lvlJc w:val="left"/>
+      <w:pPr>
+        <w:tabs>
+          <w:tab w:val="num" w:pos="3600"/>
+        </w:tabs>
+        <w:ind w:left="3600" w:hanging="360"/>
+      </w:pPr>
+      <w:rPr>
+        <w:rFonts w:ascii="Symbol" w:hAnsi="Symbol" w:hint="default"/>
+        <w:sz w:val="20"/>
+      </w:rPr>
+    </w:lvl>
+    <w:lvl w:ilvl="5" w:tentative="1">
+      <w:start w:val="1"/>
+      <w:numFmt w:val="bullet"/>
+      <w:lvlText w:val=""/>
+      <w:lvlJc w:val="left"/>
+      <w:pPr>
+        <w:tabs>
+          <w:tab w:val="num" w:pos="4320"/>
+        </w:tabs>
+        <w:ind w:left="4320" w:hanging="360"/>
+      </w:pPr>
+      <w:rPr>
+        <w:rFonts w:ascii="Symbol" w:hAnsi="Symbol" w:hint="default"/>
+        <w:sz w:val="20"/>
+      </w:rPr>
+    </w:lvl>
+    <w:lvl w:ilvl="6" w:tentative="1">
+      <w:start w:val="1"/>
+      <w:numFmt w:val="bullet"/>
+      <w:lvlText w:val=""/>
+      <w:lvlJc w:val="left"/>
+      <w:pPr>
+        <w:tabs>
+          <w:tab w:val="num" w:pos="5040"/>
+        </w:tabs>
+        <w:ind w:left="5040" w:hanging="360"/>
+      </w:pPr>
+      <w:rPr>
+        <w:rFonts w:ascii="Symbol" w:hAnsi="Symbol" w:hint="default"/>
+        <w:sz w:val="20"/>
+      </w:rPr>
+    </w:lvl>
+    <w:lvl w:ilvl="7" w:tentative="1">
+      <w:start w:val="1"/>
+      <w:numFmt w:val="bullet"/>
+      <w:lvlText w:val=""/>
+      <w:lvlJc w:val="left"/>
+      <w:pPr>
+        <w:tabs>
+          <w:tab w:val="num" w:pos="5760"/>
+        </w:tabs>
+        <w:ind w:left="5760" w:hanging="360"/>
+      </w:pPr>
+      <w:rPr>
+        <w:rFonts w:ascii="Symbol" w:hAnsi="Symbol" w:hint="default"/>
+        <w:sz w:val="20"/>
+      </w:rPr>
+    </w:lvl>
+    <w:lvl w:ilvl="8" w:tentative="1">
+      <w:start w:val="1"/>
+      <w:numFmt w:val="bullet"/>
+      <w:lvlText w:val=""/>
+      <w:lvlJc w:val="left"/>
+      <w:pPr>
+        <w:tabs>
+          <w:tab w:val="num" w:pos="6480"/>
+        </w:tabs>
+        <w:ind w:left="6480" w:hanging="360"/>
+      </w:pPr>
+      <w:rPr>
+        <w:rFonts w:ascii="Symbol" w:hAnsi="Symbol" w:hint="default"/>
+        <w:sz w:val="20"/>
+      </w:rPr>
     </w:lvl>
   </w:abstractNum>
   <w:num w:numId="1" w16cid:durableId="1159737223">
@@ -2457,31 +3925,49 @@
     <w:abstractNumId w:val="0"/>
   </w:num>
   <w:num w:numId="3" w16cid:durableId="634680122">
+    <w:abstractNumId w:val="12"/>
+  </w:num>
+  <w:num w:numId="4" w16cid:durableId="1437483765">
+    <w:abstractNumId w:val="8"/>
+  </w:num>
+  <w:num w:numId="5" w16cid:durableId="1175455338">
+    <w:abstractNumId w:val="13"/>
+  </w:num>
+  <w:num w:numId="6" w16cid:durableId="94332504">
+    <w:abstractNumId w:val="9"/>
+  </w:num>
+  <w:num w:numId="7" w16cid:durableId="1783066612">
+    <w:abstractNumId w:val="4"/>
+  </w:num>
+  <w:num w:numId="8" w16cid:durableId="599071175">
+    <w:abstractNumId w:val="11"/>
+  </w:num>
+  <w:num w:numId="9" w16cid:durableId="1025788741">
+    <w:abstractNumId w:val="10"/>
+  </w:num>
+  <w:num w:numId="10" w16cid:durableId="1229880248">
+    <w:abstractNumId w:val="14"/>
+  </w:num>
+  <w:num w:numId="11" w16cid:durableId="1590193465">
+    <w:abstractNumId w:val="15"/>
+  </w:num>
+  <w:num w:numId="12" w16cid:durableId="716247642">
     <w:abstractNumId w:val="7"/>
   </w:num>
-  <w:num w:numId="4" w16cid:durableId="1437483765">
+  <w:num w:numId="13" w16cid:durableId="1370570951">
     <w:abstractNumId w:val="3"/>
   </w:num>
-  <w:num w:numId="5" w16cid:durableId="1175455338">
-    <w:abstractNumId w:val="8"/>
+  <w:num w:numId="14" w16cid:durableId="1036782234">
+    <w:abstractNumId w:val="6"/>
   </w:num>
-  <w:num w:numId="6" w16cid:durableId="94332504">
-    <w:abstractNumId w:val="4"/>
+  <w:num w:numId="15" w16cid:durableId="1648243886">
+    <w:abstractNumId w:val="16"/>
   </w:num>
-  <w:num w:numId="7" w16cid:durableId="1783066612">
+  <w:num w:numId="16" w16cid:durableId="15231207">
     <w:abstractNumId w:val="2"/>
   </w:num>
-  <w:num w:numId="8" w16cid:durableId="599071175">
-    <w:abstractNumId w:val="6"/>
-  </w:num>
-  <w:num w:numId="9" w16cid:durableId="1025788741">
+  <w:num w:numId="17" w16cid:durableId="932395552">
     <w:abstractNumId w:val="5"/>
-  </w:num>
-  <w:num w:numId="10" w16cid:durableId="1229880248">
-    <w:abstractNumId w:val="9"/>
-  </w:num>
-  <w:num w:numId="11" w16cid:durableId="1590193465">
-    <w:abstractNumId w:val="10"/>
   </w:num>
 </w:numbering>
 </file>
@@ -3437,6 +4923,50 @@
       <w:u w:val="single"/>
     </w:rPr>
   </w:style>
+  <w:style w:type="paragraph" w:styleId="Header">
+    <w:name w:val="header"/>
+    <w:basedOn w:val="Normal"/>
+    <w:link w:val="HeaderChar"/>
+    <w:uiPriority w:val="99"/>
+    <w:unhideWhenUsed/>
+    <w:rsid w:val="00670048"/>
+    <w:pPr>
+      <w:tabs>
+        <w:tab w:val="center" w:pos="4513"/>
+        <w:tab w:val="right" w:pos="9026"/>
+      </w:tabs>
+      <w:spacing w:after="0" w:line="240" w:lineRule="auto"/>
+    </w:pPr>
+  </w:style>
+  <w:style w:type="character" w:customStyle="1" w:styleId="HeaderChar">
+    <w:name w:val="Header Char"/>
+    <w:basedOn w:val="DefaultParagraphFont"/>
+    <w:link w:val="Header"/>
+    <w:uiPriority w:val="99"/>
+    <w:rsid w:val="00670048"/>
+  </w:style>
+  <w:style w:type="paragraph" w:styleId="Footer">
+    <w:name w:val="footer"/>
+    <w:basedOn w:val="Normal"/>
+    <w:link w:val="FooterChar"/>
+    <w:uiPriority w:val="99"/>
+    <w:unhideWhenUsed/>
+    <w:rsid w:val="00670048"/>
+    <w:pPr>
+      <w:tabs>
+        <w:tab w:val="center" w:pos="4513"/>
+        <w:tab w:val="right" w:pos="9026"/>
+      </w:tabs>
+      <w:spacing w:after="0" w:line="240" w:lineRule="auto"/>
+    </w:pPr>
+  </w:style>
+  <w:style w:type="character" w:customStyle="1" w:styleId="FooterChar">
+    <w:name w:val="Footer Char"/>
+    <w:basedOn w:val="DefaultParagraphFont"/>
+    <w:link w:val="Footer"/>
+    <w:uiPriority w:val="99"/>
+    <w:rsid w:val="00670048"/>
+  </w:style>
 </w:styles>
 </file>
 

</xml_diff>

<commit_message>
Added new file successfully completing comparison for prompts
</commit_message>
<xml_diff>
--- a/notebooks/Thesis Meeting Minutes.docx
+++ b/notebooks/Thesis Meeting Minutes.docx
@@ -356,7 +356,19 @@
           <w:rPr>
             <w:rStyle w:val="Hyperlink"/>
           </w:rPr>
-          <w:t>Corpus</w:t>
+          <w:t>C</w:t>
+        </w:r>
+        <w:r>
+          <w:rPr>
+            <w:rStyle w:val="Hyperlink"/>
+          </w:rPr>
+          <w:t>o</w:t>
+        </w:r>
+        <w:r>
+          <w:rPr>
+            <w:rStyle w:val="Hyperlink"/>
+          </w:rPr>
+          <w:t>rpus</w:t>
         </w:r>
       </w:hyperlink>
     </w:p>
@@ -407,7 +419,19 @@
           <w:rPr>
             <w:rStyle w:val="Hyperlink"/>
           </w:rPr>
-          <w:t>GitHub</w:t>
+          <w:t>GitH</w:t>
+        </w:r>
+        <w:r>
+          <w:rPr>
+            <w:rStyle w:val="Hyperlink"/>
+          </w:rPr>
+          <w:t>u</w:t>
+        </w:r>
+        <w:r>
+          <w:rPr>
+            <w:rStyle w:val="Hyperlink"/>
+          </w:rPr>
+          <w:t>b</w:t>
         </w:r>
       </w:hyperlink>
     </w:p>
@@ -444,7 +468,19 @@
           <w:rPr>
             <w:rStyle w:val="Hyperlink"/>
           </w:rPr>
-          <w:t>Dataset</w:t>
+          <w:t>Data</w:t>
+        </w:r>
+        <w:r>
+          <w:rPr>
+            <w:rStyle w:val="Hyperlink"/>
+          </w:rPr>
+          <w:t>s</w:t>
+        </w:r>
+        <w:r>
+          <w:rPr>
+            <w:rStyle w:val="Hyperlink"/>
+          </w:rPr>
+          <w:t>et</w:t>
         </w:r>
       </w:hyperlink>
     </w:p>
@@ -1286,56 +1322,16 @@
           <w:bCs/>
           <w:strike/>
         </w:rPr>
-        <w:t xml:space="preserve">Date / Time: </w:t>
-      </w:r>
+        <w:t xml:space="preserve">Date / Time: 4:30PM </w:t>
+      </w:r>
+      <w:proofErr w:type="gramStart"/>
       <w:r>
         <w:rPr>
           <w:b/>
           <w:bCs/>
           <w:strike/>
         </w:rPr>
-        <w:t>4:30P</w:t>
-      </w:r>
-      <w:r>
-        <w:rPr>
-          <w:b/>
-          <w:bCs/>
-          <w:strike/>
-        </w:rPr>
-        <w:t xml:space="preserve">M </w:t>
-      </w:r>
-      <w:proofErr w:type="gramStart"/>
-      <w:r>
-        <w:rPr>
-          <w:b/>
-          <w:bCs/>
-          <w:strike/>
-        </w:rPr>
-        <w:t>02</w:t>
-      </w:r>
-      <w:r>
-        <w:rPr>
-          <w:b/>
-          <w:bCs/>
-          <w:strike/>
-        </w:rPr>
-        <w:t>/0</w:t>
-      </w:r>
-      <w:r>
-        <w:rPr>
-          <w:b/>
-          <w:bCs/>
-          <w:strike/>
-        </w:rPr>
-        <w:t>4</w:t>
-      </w:r>
-      <w:r>
-        <w:rPr>
-          <w:b/>
-          <w:bCs/>
-          <w:strike/>
-        </w:rPr>
-        <w:t>/2024</w:t>
+        <w:t>02/04/2024</w:t>
       </w:r>
       <w:proofErr w:type="gramEnd"/>
       <w:r>
@@ -1370,13 +1366,12 @@
         <w:t>to 09/04/2024</w:t>
       </w:r>
     </w:p>
-    <w:p/>
     <w:p>
       <w:r>
         <w:rPr>
           <w:noProof/>
         </w:rPr>
-        <w:pict w14:anchorId="5D9822D0">
+        <w:pict w14:anchorId="461D15AB">
           <v:rect id="_x0000_i1025" alt="" style="width:451.3pt;height:.05pt;mso-width-percent:0;mso-height-percent:0;mso-width-percent:0;mso-height-percent:0" o:hralign="center" o:hrstd="t" o:hr="t" fillcolor="#a0a0a0" stroked="f"/>
         </w:pict>
       </w:r>
@@ -1437,8 +1432,61 @@
     </w:p>
     <w:p>
       <w:pPr>
-        <w:pStyle w:val="ListParagraph"/>
-      </w:pPr>
+        <w:numPr>
+          <w:ilvl w:val="0"/>
+          <w:numId w:val="19"/>
+        </w:numPr>
+      </w:pPr>
+      <w:r>
+        <w:t xml:space="preserve">Discussed a publication titled "Control Stochastic Selection-Based Biomedical Text Summarization Using Sim-TLBO", however, </w:t>
+      </w:r>
+      <w:proofErr w:type="gramStart"/>
+      <w:r>
+        <w:t xml:space="preserve">I </w:t>
+      </w:r>
+      <w:r>
+        <w:t xml:space="preserve"> was</w:t>
+      </w:r>
+      <w:proofErr w:type="gramEnd"/>
+      <w:r>
+        <w:t xml:space="preserve"> advised to concentrate efforts on prompt engineering.</w:t>
+      </w:r>
+    </w:p>
+    <w:p>
+      <w:pPr>
+        <w:numPr>
+          <w:ilvl w:val="0"/>
+          <w:numId w:val="19"/>
+        </w:numPr>
+      </w:pPr>
+      <w:r>
+        <w:t>Introduced to the resource "</w:t>
+      </w:r>
+      <w:proofErr w:type="spellStart"/>
+      <w:r>
+        <w:t>Paperswithcode</w:t>
+      </w:r>
+      <w:proofErr w:type="spellEnd"/>
+      <w:r>
+        <w:t>", which provides access to scientific papers along with their corresponding code repositories and datasets.</w:t>
+      </w:r>
+    </w:p>
+    <w:p>
+      <w:pPr>
+        <w:numPr>
+          <w:ilvl w:val="0"/>
+          <w:numId w:val="19"/>
+        </w:numPr>
+      </w:pPr>
+      <w:r>
+        <w:t>Agreed to prioriti</w:t>
+      </w:r>
+      <w:r>
+        <w:t>s</w:t>
+      </w:r>
+      <w:r>
+        <w:t>e research and application of prompt engineering methods in the context of the project.</w:t>
+      </w:r>
     </w:p>
     <w:p>
       <w:pPr>
@@ -1455,7 +1503,62 @@
         <w:t>To do:</w:t>
       </w:r>
     </w:p>
-    <w:p/>
+    <w:p>
+      <w:pPr>
+        <w:numPr>
+          <w:ilvl w:val="0"/>
+          <w:numId w:val="20"/>
+        </w:numPr>
+      </w:pPr>
+      <w:r>
+        <w:t xml:space="preserve">To </w:t>
+      </w:r>
+      <w:r>
+        <w:t>research further on the</w:t>
+      </w:r>
+      <w:r>
+        <w:t xml:space="preserve"> methodologies and best practices of prompt engineering.</w:t>
+      </w:r>
+    </w:p>
+    <w:p>
+      <w:pPr>
+        <w:numPr>
+          <w:ilvl w:val="0"/>
+          <w:numId w:val="20"/>
+        </w:numPr>
+      </w:pPr>
+      <w:r>
+        <w:t>To continue with literature review</w:t>
+      </w:r>
+    </w:p>
+    <w:p>
+      <w:pPr>
+        <w:numPr>
+          <w:ilvl w:val="0"/>
+          <w:numId w:val="20"/>
+        </w:numPr>
+      </w:pPr>
+      <w:r>
+        <w:t xml:space="preserve">To </w:t>
+      </w:r>
+      <w:r>
+        <w:t>continue with</w:t>
+      </w:r>
+      <w:r>
+        <w:t xml:space="preserve"> code experimentation and testing.</w:t>
+      </w:r>
+    </w:p>
+    <w:p>
+      <w:pPr>
+        <w:numPr>
+          <w:ilvl w:val="0"/>
+          <w:numId w:val="20"/>
+        </w:numPr>
+      </w:pPr>
+      <w:r>
+        <w:t xml:space="preserve">Begin my thesis writing. </w:t>
+      </w:r>
+    </w:p>
     <w:p/>
     <w:p>
       <w:r>
@@ -1466,7 +1569,18 @@
         <w:t>Completed:</w:t>
       </w:r>
     </w:p>
-    <w:p/>
+    <w:p>
+      <w:pPr>
+        <w:pStyle w:val="ListParagraph"/>
+        <w:numPr>
+          <w:ilvl w:val="0"/>
+          <w:numId w:val="17"/>
+        </w:numPr>
+      </w:pPr>
+      <w:r>
+        <w:t>Attempted to continue testing however I need to find a quicker way to complete testing</w:t>
+      </w:r>
+    </w:p>
     <w:sectPr>
       <w:pgSz w:w="11906" w:h="16838"/>
       <w:pgMar w:top="1440" w:right="1440" w:bottom="1440" w:left="1440" w:header="708" w:footer="708" w:gutter="0"/>
@@ -1530,6 +1644,119 @@
 <file path=word/numbering.xml><?xml version="1.0" encoding="utf-8"?>
 <w:numbering xmlns:wpc="http://schemas.microsoft.com/office/word/2010/wordprocessingCanvas" xmlns:cx="http://schemas.microsoft.com/office/drawing/2014/chartex" xmlns:cx1="http://schemas.microsoft.com/office/drawing/2015/9/8/chartex" xmlns:cx2="http://schemas.microsoft.com/office/drawing/2015/10/21/chartex" xmlns:cx3="http://schemas.microsoft.com/office/drawing/2016/5/9/chartex" xmlns:cx4="http://schemas.microsoft.com/office/drawing/2016/5/10/chartex" xmlns:cx5="http://schemas.microsoft.com/office/drawing/2016/5/11/chartex" xmlns:cx6="http://schemas.microsoft.com/office/drawing/2016/5/12/chartex" xmlns:cx7="http://schemas.microsoft.com/office/drawing/2016/5/13/chartex" xmlns:cx8="http://schemas.microsoft.com/office/drawing/2016/5/14/chartex" xmlns:mc="http://schemas.openxmlformats.org/markup-compatibility/2006" xmlns:aink="http://schemas.microsoft.com/office/drawing/2016/ink" xmlns:am3d="http://schemas.microsoft.com/office/drawing/2017/model3d" xmlns:o="urn:schemas-microsoft-com:office:office" xmlns:oel="http://schemas.microsoft.com/office/2019/extlst" xmlns:r="http://schemas.openxmlformats.org/officeDocument/2006/relationships" xmlns:m="http://schemas.openxmlformats.org/officeDocument/2006/math" xmlns:v="urn:schemas-microsoft-com:vml" xmlns:wp14="http://schemas.microsoft.com/office/word/2010/wordprocessingDrawing" xmlns:wp="http://schemas.openxmlformats.org/drawingml/2006/wordprocessingDrawing" xmlns:w10="urn:schemas-microsoft-com:office:word" xmlns:w="http://schemas.openxmlformats.org/wordprocessingml/2006/main" xmlns:w14="http://schemas.microsoft.com/office/word/2010/wordml" xmlns:w15="http://schemas.microsoft.com/office/word/2012/wordml" xmlns:w16cex="http://schemas.microsoft.com/office/word/2018/wordml/cex" xmlns:w16cid="http://schemas.microsoft.com/office/word/2016/wordml/cid" xmlns:w16="http://schemas.microsoft.com/office/word/2018/wordml" xmlns:w16sdtdh="http://schemas.microsoft.com/office/word/2020/wordml/sdtdatahash" xmlns:w16se="http://schemas.microsoft.com/office/word/2015/wordml/symex" xmlns:wpg="http://schemas.microsoft.com/office/word/2010/wordprocessingGroup" xmlns:wpi="http://schemas.microsoft.com/office/word/2010/wordprocessingInk" xmlns:wne="http://schemas.microsoft.com/office/word/2006/wordml" xmlns:wps="http://schemas.microsoft.com/office/word/2010/wordprocessingShape" mc:Ignorable="w14 w15 w16se w16cid w16 w16cex w16sdtdh wp14">
   <w:abstractNum w:abstractNumId="0" w15:restartNumberingAfterBreak="0">
+    <w:nsid w:val="06372D98"/>
+    <w:multiLevelType w:val="hybridMultilevel"/>
+    <w:tmpl w:val="B7023844"/>
+    <w:lvl w:ilvl="0" w:tplc="08090001">
+      <w:start w:val="1"/>
+      <w:numFmt w:val="bullet"/>
+      <w:lvlText w:val=""/>
+      <w:lvlJc w:val="left"/>
+      <w:pPr>
+        <w:ind w:left="720" w:hanging="360"/>
+      </w:pPr>
+      <w:rPr>
+        <w:rFonts w:ascii="Symbol" w:hAnsi="Symbol" w:hint="default"/>
+      </w:rPr>
+    </w:lvl>
+    <w:lvl w:ilvl="1" w:tplc="08090003" w:tentative="1">
+      <w:start w:val="1"/>
+      <w:numFmt w:val="bullet"/>
+      <w:lvlText w:val="o"/>
+      <w:lvlJc w:val="left"/>
+      <w:pPr>
+        <w:ind w:left="1440" w:hanging="360"/>
+      </w:pPr>
+      <w:rPr>
+        <w:rFonts w:ascii="Courier New" w:hAnsi="Courier New" w:cs="Courier New" w:hint="default"/>
+      </w:rPr>
+    </w:lvl>
+    <w:lvl w:ilvl="2" w:tplc="08090005" w:tentative="1">
+      <w:start w:val="1"/>
+      <w:numFmt w:val="bullet"/>
+      <w:lvlText w:val=""/>
+      <w:lvlJc w:val="left"/>
+      <w:pPr>
+        <w:ind w:left="2160" w:hanging="360"/>
+      </w:pPr>
+      <w:rPr>
+        <w:rFonts w:ascii="Wingdings" w:hAnsi="Wingdings" w:hint="default"/>
+      </w:rPr>
+    </w:lvl>
+    <w:lvl w:ilvl="3" w:tplc="08090001" w:tentative="1">
+      <w:start w:val="1"/>
+      <w:numFmt w:val="bullet"/>
+      <w:lvlText w:val=""/>
+      <w:lvlJc w:val="left"/>
+      <w:pPr>
+        <w:ind w:left="2880" w:hanging="360"/>
+      </w:pPr>
+      <w:rPr>
+        <w:rFonts w:ascii="Symbol" w:hAnsi="Symbol" w:hint="default"/>
+      </w:rPr>
+    </w:lvl>
+    <w:lvl w:ilvl="4" w:tplc="08090003" w:tentative="1">
+      <w:start w:val="1"/>
+      <w:numFmt w:val="bullet"/>
+      <w:lvlText w:val="o"/>
+      <w:lvlJc w:val="left"/>
+      <w:pPr>
+        <w:ind w:left="3600" w:hanging="360"/>
+      </w:pPr>
+      <w:rPr>
+        <w:rFonts w:ascii="Courier New" w:hAnsi="Courier New" w:cs="Courier New" w:hint="default"/>
+      </w:rPr>
+    </w:lvl>
+    <w:lvl w:ilvl="5" w:tplc="08090005" w:tentative="1">
+      <w:start w:val="1"/>
+      <w:numFmt w:val="bullet"/>
+      <w:lvlText w:val=""/>
+      <w:lvlJc w:val="left"/>
+      <w:pPr>
+        <w:ind w:left="4320" w:hanging="360"/>
+      </w:pPr>
+      <w:rPr>
+        <w:rFonts w:ascii="Wingdings" w:hAnsi="Wingdings" w:hint="default"/>
+      </w:rPr>
+    </w:lvl>
+    <w:lvl w:ilvl="6" w:tplc="08090001" w:tentative="1">
+      <w:start w:val="1"/>
+      <w:numFmt w:val="bullet"/>
+      <w:lvlText w:val=""/>
+      <w:lvlJc w:val="left"/>
+      <w:pPr>
+        <w:ind w:left="5040" w:hanging="360"/>
+      </w:pPr>
+      <w:rPr>
+        <w:rFonts w:ascii="Symbol" w:hAnsi="Symbol" w:hint="default"/>
+      </w:rPr>
+    </w:lvl>
+    <w:lvl w:ilvl="7" w:tplc="08090003" w:tentative="1">
+      <w:start w:val="1"/>
+      <w:numFmt w:val="bullet"/>
+      <w:lvlText w:val="o"/>
+      <w:lvlJc w:val="left"/>
+      <w:pPr>
+        <w:ind w:left="5760" w:hanging="360"/>
+      </w:pPr>
+      <w:rPr>
+        <w:rFonts w:ascii="Courier New" w:hAnsi="Courier New" w:cs="Courier New" w:hint="default"/>
+      </w:rPr>
+    </w:lvl>
+    <w:lvl w:ilvl="8" w:tplc="08090005" w:tentative="1">
+      <w:start w:val="1"/>
+      <w:numFmt w:val="bullet"/>
+      <w:lvlText w:val=""/>
+      <w:lvlJc w:val="left"/>
+      <w:pPr>
+        <w:ind w:left="6480" w:hanging="360"/>
+      </w:pPr>
+      <w:rPr>
+        <w:rFonts w:ascii="Wingdings" w:hAnsi="Wingdings" w:hint="default"/>
+      </w:rPr>
+    </w:lvl>
+  </w:abstractNum>
+  <w:abstractNum w:abstractNumId="1" w15:restartNumberingAfterBreak="0">
     <w:nsid w:val="155D4C0E"/>
     <w:multiLevelType w:val="multilevel"/>
     <w:tmpl w:val="19BECD66"/>
@@ -1678,7 +1905,7 @@
       </w:rPr>
     </w:lvl>
   </w:abstractNum>
-  <w:abstractNum w:abstractNumId="1" w15:restartNumberingAfterBreak="0">
+  <w:abstractNum w:abstractNumId="2" w15:restartNumberingAfterBreak="0">
     <w:nsid w:val="16335454"/>
     <w:multiLevelType w:val="multilevel"/>
     <w:tmpl w:val="CF6CF152"/>
@@ -1827,7 +2054,7 @@
       </w:rPr>
     </w:lvl>
   </w:abstractNum>
-  <w:abstractNum w:abstractNumId="2" w15:restartNumberingAfterBreak="0">
+  <w:abstractNum w:abstractNumId="3" w15:restartNumberingAfterBreak="0">
     <w:nsid w:val="23A64EB3"/>
     <w:multiLevelType w:val="hybridMultilevel"/>
     <w:tmpl w:val="FAEA75E0"/>
@@ -1940,7 +2167,7 @@
       </w:rPr>
     </w:lvl>
   </w:abstractNum>
-  <w:abstractNum w:abstractNumId="3" w15:restartNumberingAfterBreak="0">
+  <w:abstractNum w:abstractNumId="4" w15:restartNumberingAfterBreak="0">
     <w:nsid w:val="2AF944FE"/>
     <w:multiLevelType w:val="multilevel"/>
     <w:tmpl w:val="2EC22764"/>
@@ -2089,7 +2316,7 @@
       </w:rPr>
     </w:lvl>
   </w:abstractNum>
-  <w:abstractNum w:abstractNumId="4" w15:restartNumberingAfterBreak="0">
+  <w:abstractNum w:abstractNumId="5" w15:restartNumberingAfterBreak="0">
     <w:nsid w:val="2B656DD6"/>
     <w:multiLevelType w:val="multilevel"/>
     <w:tmpl w:val="0AD60A0C"/>
@@ -2238,10 +2465,10 @@
       </w:rPr>
     </w:lvl>
   </w:abstractNum>
-  <w:abstractNum w:abstractNumId="5" w15:restartNumberingAfterBreak="0">
+  <w:abstractNum w:abstractNumId="6" w15:restartNumberingAfterBreak="0">
     <w:nsid w:val="2EA07B4F"/>
     <w:multiLevelType w:val="hybridMultilevel"/>
-    <w:tmpl w:val="A3A0DE9C"/>
+    <w:tmpl w:val="01C07162"/>
     <w:lvl w:ilvl="0" w:tplc="08090001">
       <w:start w:val="1"/>
       <w:numFmt w:val="bullet"/>
@@ -2254,7 +2481,7 @@
         <w:rFonts w:ascii="Symbol" w:hAnsi="Symbol" w:hint="default"/>
       </w:rPr>
     </w:lvl>
-    <w:lvl w:ilvl="1" w:tplc="08090003" w:tentative="1">
+    <w:lvl w:ilvl="1" w:tplc="08090003">
       <w:start w:val="1"/>
       <w:numFmt w:val="bullet"/>
       <w:lvlText w:val="o"/>
@@ -2351,7 +2578,7 @@
       </w:rPr>
     </w:lvl>
   </w:abstractNum>
-  <w:abstractNum w:abstractNumId="6" w15:restartNumberingAfterBreak="0">
+  <w:abstractNum w:abstractNumId="7" w15:restartNumberingAfterBreak="0">
     <w:nsid w:val="3B4927F8"/>
     <w:multiLevelType w:val="multilevel"/>
     <w:tmpl w:val="03B6AA1C"/>
@@ -2500,7 +2727,156 @@
       </w:rPr>
     </w:lvl>
   </w:abstractNum>
-  <w:abstractNum w:abstractNumId="7" w15:restartNumberingAfterBreak="0">
+  <w:abstractNum w:abstractNumId="8" w15:restartNumberingAfterBreak="0">
+    <w:nsid w:val="3B975355"/>
+    <w:multiLevelType w:val="multilevel"/>
+    <w:tmpl w:val="73564B54"/>
+    <w:lvl w:ilvl="0">
+      <w:start w:val="1"/>
+      <w:numFmt w:val="bullet"/>
+      <w:lvlText w:val=""/>
+      <w:lvlJc w:val="left"/>
+      <w:pPr>
+        <w:tabs>
+          <w:tab w:val="num" w:pos="720"/>
+        </w:tabs>
+        <w:ind w:left="720" w:hanging="360"/>
+      </w:pPr>
+      <w:rPr>
+        <w:rFonts w:ascii="Symbol" w:hAnsi="Symbol" w:hint="default"/>
+        <w:sz w:val="20"/>
+      </w:rPr>
+    </w:lvl>
+    <w:lvl w:ilvl="1" w:tentative="1">
+      <w:start w:val="1"/>
+      <w:numFmt w:val="bullet"/>
+      <w:lvlText w:val="o"/>
+      <w:lvlJc w:val="left"/>
+      <w:pPr>
+        <w:tabs>
+          <w:tab w:val="num" w:pos="1440"/>
+        </w:tabs>
+        <w:ind w:left="1440" w:hanging="360"/>
+      </w:pPr>
+      <w:rPr>
+        <w:rFonts w:ascii="Courier New" w:hAnsi="Courier New" w:hint="default"/>
+        <w:sz w:val="20"/>
+      </w:rPr>
+    </w:lvl>
+    <w:lvl w:ilvl="2" w:tentative="1">
+      <w:start w:val="1"/>
+      <w:numFmt w:val="bullet"/>
+      <w:lvlText w:val=""/>
+      <w:lvlJc w:val="left"/>
+      <w:pPr>
+        <w:tabs>
+          <w:tab w:val="num" w:pos="2160"/>
+        </w:tabs>
+        <w:ind w:left="2160" w:hanging="360"/>
+      </w:pPr>
+      <w:rPr>
+        <w:rFonts w:ascii="Wingdings" w:hAnsi="Wingdings" w:hint="default"/>
+        <w:sz w:val="20"/>
+      </w:rPr>
+    </w:lvl>
+    <w:lvl w:ilvl="3" w:tentative="1">
+      <w:start w:val="1"/>
+      <w:numFmt w:val="bullet"/>
+      <w:lvlText w:val=""/>
+      <w:lvlJc w:val="left"/>
+      <w:pPr>
+        <w:tabs>
+          <w:tab w:val="num" w:pos="2880"/>
+        </w:tabs>
+        <w:ind w:left="2880" w:hanging="360"/>
+      </w:pPr>
+      <w:rPr>
+        <w:rFonts w:ascii="Wingdings" w:hAnsi="Wingdings" w:hint="default"/>
+        <w:sz w:val="20"/>
+      </w:rPr>
+    </w:lvl>
+    <w:lvl w:ilvl="4" w:tentative="1">
+      <w:start w:val="1"/>
+      <w:numFmt w:val="bullet"/>
+      <w:lvlText w:val=""/>
+      <w:lvlJc w:val="left"/>
+      <w:pPr>
+        <w:tabs>
+          <w:tab w:val="num" w:pos="3600"/>
+        </w:tabs>
+        <w:ind w:left="3600" w:hanging="360"/>
+      </w:pPr>
+      <w:rPr>
+        <w:rFonts w:ascii="Wingdings" w:hAnsi="Wingdings" w:hint="default"/>
+        <w:sz w:val="20"/>
+      </w:rPr>
+    </w:lvl>
+    <w:lvl w:ilvl="5" w:tentative="1">
+      <w:start w:val="1"/>
+      <w:numFmt w:val="bullet"/>
+      <w:lvlText w:val=""/>
+      <w:lvlJc w:val="left"/>
+      <w:pPr>
+        <w:tabs>
+          <w:tab w:val="num" w:pos="4320"/>
+        </w:tabs>
+        <w:ind w:left="4320" w:hanging="360"/>
+      </w:pPr>
+      <w:rPr>
+        <w:rFonts w:ascii="Wingdings" w:hAnsi="Wingdings" w:hint="default"/>
+        <w:sz w:val="20"/>
+      </w:rPr>
+    </w:lvl>
+    <w:lvl w:ilvl="6" w:tentative="1">
+      <w:start w:val="1"/>
+      <w:numFmt w:val="bullet"/>
+      <w:lvlText w:val=""/>
+      <w:lvlJc w:val="left"/>
+      <w:pPr>
+        <w:tabs>
+          <w:tab w:val="num" w:pos="5040"/>
+        </w:tabs>
+        <w:ind w:left="5040" w:hanging="360"/>
+      </w:pPr>
+      <w:rPr>
+        <w:rFonts w:ascii="Wingdings" w:hAnsi="Wingdings" w:hint="default"/>
+        <w:sz w:val="20"/>
+      </w:rPr>
+    </w:lvl>
+    <w:lvl w:ilvl="7" w:tentative="1">
+      <w:start w:val="1"/>
+      <w:numFmt w:val="bullet"/>
+      <w:lvlText w:val=""/>
+      <w:lvlJc w:val="left"/>
+      <w:pPr>
+        <w:tabs>
+          <w:tab w:val="num" w:pos="5760"/>
+        </w:tabs>
+        <w:ind w:left="5760" w:hanging="360"/>
+      </w:pPr>
+      <w:rPr>
+        <w:rFonts w:ascii="Wingdings" w:hAnsi="Wingdings" w:hint="default"/>
+        <w:sz w:val="20"/>
+      </w:rPr>
+    </w:lvl>
+    <w:lvl w:ilvl="8" w:tentative="1">
+      <w:start w:val="1"/>
+      <w:numFmt w:val="bullet"/>
+      <w:lvlText w:val=""/>
+      <w:lvlJc w:val="left"/>
+      <w:pPr>
+        <w:tabs>
+          <w:tab w:val="num" w:pos="6480"/>
+        </w:tabs>
+        <w:ind w:left="6480" w:hanging="360"/>
+      </w:pPr>
+      <w:rPr>
+        <w:rFonts w:ascii="Wingdings" w:hAnsi="Wingdings" w:hint="default"/>
+        <w:sz w:val="20"/>
+      </w:rPr>
+    </w:lvl>
+  </w:abstractNum>
+  <w:abstractNum w:abstractNumId="9" w15:restartNumberingAfterBreak="0">
     <w:nsid w:val="3D1F092C"/>
     <w:multiLevelType w:val="hybridMultilevel"/>
     <w:tmpl w:val="FBE65008"/>
@@ -2613,7 +2989,7 @@
       </w:rPr>
     </w:lvl>
   </w:abstractNum>
-  <w:abstractNum w:abstractNumId="8" w15:restartNumberingAfterBreak="0">
+  <w:abstractNum w:abstractNumId="10" w15:restartNumberingAfterBreak="0">
     <w:nsid w:val="414C36C0"/>
     <w:multiLevelType w:val="multilevel"/>
     <w:tmpl w:val="4C7EF20E"/>
@@ -2762,7 +3138,156 @@
       </w:rPr>
     </w:lvl>
   </w:abstractNum>
-  <w:abstractNum w:abstractNumId="9" w15:restartNumberingAfterBreak="0">
+  <w:abstractNum w:abstractNumId="11" w15:restartNumberingAfterBreak="0">
+    <w:nsid w:val="448F76C2"/>
+    <w:multiLevelType w:val="multilevel"/>
+    <w:tmpl w:val="6C684180"/>
+    <w:lvl w:ilvl="0">
+      <w:start w:val="1"/>
+      <w:numFmt w:val="bullet"/>
+      <w:lvlText w:val=""/>
+      <w:lvlJc w:val="left"/>
+      <w:pPr>
+        <w:tabs>
+          <w:tab w:val="num" w:pos="720"/>
+        </w:tabs>
+        <w:ind w:left="720" w:hanging="360"/>
+      </w:pPr>
+      <w:rPr>
+        <w:rFonts w:ascii="Symbol" w:hAnsi="Symbol" w:hint="default"/>
+        <w:sz w:val="20"/>
+      </w:rPr>
+    </w:lvl>
+    <w:lvl w:ilvl="1" w:tentative="1">
+      <w:start w:val="1"/>
+      <w:numFmt w:val="bullet"/>
+      <w:lvlText w:val="o"/>
+      <w:lvlJc w:val="left"/>
+      <w:pPr>
+        <w:tabs>
+          <w:tab w:val="num" w:pos="1440"/>
+        </w:tabs>
+        <w:ind w:left="1440" w:hanging="360"/>
+      </w:pPr>
+      <w:rPr>
+        <w:rFonts w:ascii="Courier New" w:hAnsi="Courier New" w:hint="default"/>
+        <w:sz w:val="20"/>
+      </w:rPr>
+    </w:lvl>
+    <w:lvl w:ilvl="2" w:tentative="1">
+      <w:start w:val="1"/>
+      <w:numFmt w:val="bullet"/>
+      <w:lvlText w:val=""/>
+      <w:lvlJc w:val="left"/>
+      <w:pPr>
+        <w:tabs>
+          <w:tab w:val="num" w:pos="2160"/>
+        </w:tabs>
+        <w:ind w:left="2160" w:hanging="360"/>
+      </w:pPr>
+      <w:rPr>
+        <w:rFonts w:ascii="Wingdings" w:hAnsi="Wingdings" w:hint="default"/>
+        <w:sz w:val="20"/>
+      </w:rPr>
+    </w:lvl>
+    <w:lvl w:ilvl="3" w:tentative="1">
+      <w:start w:val="1"/>
+      <w:numFmt w:val="bullet"/>
+      <w:lvlText w:val=""/>
+      <w:lvlJc w:val="left"/>
+      <w:pPr>
+        <w:tabs>
+          <w:tab w:val="num" w:pos="2880"/>
+        </w:tabs>
+        <w:ind w:left="2880" w:hanging="360"/>
+      </w:pPr>
+      <w:rPr>
+        <w:rFonts w:ascii="Wingdings" w:hAnsi="Wingdings" w:hint="default"/>
+        <w:sz w:val="20"/>
+      </w:rPr>
+    </w:lvl>
+    <w:lvl w:ilvl="4" w:tentative="1">
+      <w:start w:val="1"/>
+      <w:numFmt w:val="bullet"/>
+      <w:lvlText w:val=""/>
+      <w:lvlJc w:val="left"/>
+      <w:pPr>
+        <w:tabs>
+          <w:tab w:val="num" w:pos="3600"/>
+        </w:tabs>
+        <w:ind w:left="3600" w:hanging="360"/>
+      </w:pPr>
+      <w:rPr>
+        <w:rFonts w:ascii="Wingdings" w:hAnsi="Wingdings" w:hint="default"/>
+        <w:sz w:val="20"/>
+      </w:rPr>
+    </w:lvl>
+    <w:lvl w:ilvl="5" w:tentative="1">
+      <w:start w:val="1"/>
+      <w:numFmt w:val="bullet"/>
+      <w:lvlText w:val=""/>
+      <w:lvlJc w:val="left"/>
+      <w:pPr>
+        <w:tabs>
+          <w:tab w:val="num" w:pos="4320"/>
+        </w:tabs>
+        <w:ind w:left="4320" w:hanging="360"/>
+      </w:pPr>
+      <w:rPr>
+        <w:rFonts w:ascii="Wingdings" w:hAnsi="Wingdings" w:hint="default"/>
+        <w:sz w:val="20"/>
+      </w:rPr>
+    </w:lvl>
+    <w:lvl w:ilvl="6" w:tentative="1">
+      <w:start w:val="1"/>
+      <w:numFmt w:val="bullet"/>
+      <w:lvlText w:val=""/>
+      <w:lvlJc w:val="left"/>
+      <w:pPr>
+        <w:tabs>
+          <w:tab w:val="num" w:pos="5040"/>
+        </w:tabs>
+        <w:ind w:left="5040" w:hanging="360"/>
+      </w:pPr>
+      <w:rPr>
+        <w:rFonts w:ascii="Wingdings" w:hAnsi="Wingdings" w:hint="default"/>
+        <w:sz w:val="20"/>
+      </w:rPr>
+    </w:lvl>
+    <w:lvl w:ilvl="7" w:tentative="1">
+      <w:start w:val="1"/>
+      <w:numFmt w:val="bullet"/>
+      <w:lvlText w:val=""/>
+      <w:lvlJc w:val="left"/>
+      <w:pPr>
+        <w:tabs>
+          <w:tab w:val="num" w:pos="5760"/>
+        </w:tabs>
+        <w:ind w:left="5760" w:hanging="360"/>
+      </w:pPr>
+      <w:rPr>
+        <w:rFonts w:ascii="Wingdings" w:hAnsi="Wingdings" w:hint="default"/>
+        <w:sz w:val="20"/>
+      </w:rPr>
+    </w:lvl>
+    <w:lvl w:ilvl="8" w:tentative="1">
+      <w:start w:val="1"/>
+      <w:numFmt w:val="bullet"/>
+      <w:lvlText w:val=""/>
+      <w:lvlJc w:val="left"/>
+      <w:pPr>
+        <w:tabs>
+          <w:tab w:val="num" w:pos="6480"/>
+        </w:tabs>
+        <w:ind w:left="6480" w:hanging="360"/>
+      </w:pPr>
+      <w:rPr>
+        <w:rFonts w:ascii="Wingdings" w:hAnsi="Wingdings" w:hint="default"/>
+        <w:sz w:val="20"/>
+      </w:rPr>
+    </w:lvl>
+  </w:abstractNum>
+  <w:abstractNum w:abstractNumId="12" w15:restartNumberingAfterBreak="0">
     <w:nsid w:val="4B7B636A"/>
     <w:multiLevelType w:val="multilevel"/>
     <w:tmpl w:val="623ACB3A"/>
@@ -2911,7 +3436,7 @@
       </w:rPr>
     </w:lvl>
   </w:abstractNum>
-  <w:abstractNum w:abstractNumId="10" w15:restartNumberingAfterBreak="0">
+  <w:abstractNum w:abstractNumId="13" w15:restartNumberingAfterBreak="0">
     <w:nsid w:val="5A862337"/>
     <w:multiLevelType w:val="multilevel"/>
     <w:tmpl w:val="487E5C18"/>
@@ -3060,7 +3585,7 @@
       </w:rPr>
     </w:lvl>
   </w:abstractNum>
-  <w:abstractNum w:abstractNumId="11" w15:restartNumberingAfterBreak="0">
+  <w:abstractNum w:abstractNumId="14" w15:restartNumberingAfterBreak="0">
     <w:nsid w:val="5F6320FA"/>
     <w:multiLevelType w:val="multilevel"/>
     <w:tmpl w:val="95B23FD6"/>
@@ -3209,7 +3734,7 @@
       </w:rPr>
     </w:lvl>
   </w:abstractNum>
-  <w:abstractNum w:abstractNumId="12" w15:restartNumberingAfterBreak="0">
+  <w:abstractNum w:abstractNumId="15" w15:restartNumberingAfterBreak="0">
     <w:nsid w:val="63672C55"/>
     <w:multiLevelType w:val="multilevel"/>
     <w:tmpl w:val="CCEE4416"/>
@@ -3358,7 +3883,7 @@
       </w:rPr>
     </w:lvl>
   </w:abstractNum>
-  <w:abstractNum w:abstractNumId="13" w15:restartNumberingAfterBreak="0">
+  <w:abstractNum w:abstractNumId="16" w15:restartNumberingAfterBreak="0">
     <w:nsid w:val="67882CAD"/>
     <w:multiLevelType w:val="multilevel"/>
     <w:tmpl w:val="3F3A0218"/>
@@ -3507,7 +4032,7 @@
       </w:rPr>
     </w:lvl>
   </w:abstractNum>
-  <w:abstractNum w:abstractNumId="14" w15:restartNumberingAfterBreak="0">
+  <w:abstractNum w:abstractNumId="17" w15:restartNumberingAfterBreak="0">
     <w:nsid w:val="686B2C32"/>
     <w:multiLevelType w:val="multilevel"/>
     <w:tmpl w:val="84FC17C0"/>
@@ -3656,7 +4181,7 @@
       </w:rPr>
     </w:lvl>
   </w:abstractNum>
-  <w:abstractNum w:abstractNumId="15" w15:restartNumberingAfterBreak="0">
+  <w:abstractNum w:abstractNumId="18" w15:restartNumberingAfterBreak="0">
     <w:nsid w:val="7CF34907"/>
     <w:multiLevelType w:val="multilevel"/>
     <w:tmpl w:val="9E8E4086"/>
@@ -3769,7 +4294,7 @@
       </w:pPr>
     </w:lvl>
   </w:abstractNum>
-  <w:abstractNum w:abstractNumId="16" w15:restartNumberingAfterBreak="0">
+  <w:abstractNum w:abstractNumId="19" w15:restartNumberingAfterBreak="0">
     <w:nsid w:val="7D225674"/>
     <w:multiLevelType w:val="multilevel"/>
     <w:tmpl w:val="C652BB94"/>
@@ -3919,55 +4444,64 @@
     </w:lvl>
   </w:abstractNum>
   <w:num w:numId="1" w16cid:durableId="1159737223">
+    <w:abstractNumId w:val="2"/>
+  </w:num>
+  <w:num w:numId="2" w16cid:durableId="902065054">
     <w:abstractNumId w:val="1"/>
   </w:num>
-  <w:num w:numId="2" w16cid:durableId="902065054">
+  <w:num w:numId="3" w16cid:durableId="634680122">
+    <w:abstractNumId w:val="15"/>
+  </w:num>
+  <w:num w:numId="4" w16cid:durableId="1437483765">
+    <w:abstractNumId w:val="10"/>
+  </w:num>
+  <w:num w:numId="5" w16cid:durableId="1175455338">
+    <w:abstractNumId w:val="16"/>
+  </w:num>
+  <w:num w:numId="6" w16cid:durableId="94332504">
+    <w:abstractNumId w:val="12"/>
+  </w:num>
+  <w:num w:numId="7" w16cid:durableId="1783066612">
+    <w:abstractNumId w:val="5"/>
+  </w:num>
+  <w:num w:numId="8" w16cid:durableId="599071175">
+    <w:abstractNumId w:val="14"/>
+  </w:num>
+  <w:num w:numId="9" w16cid:durableId="1025788741">
+    <w:abstractNumId w:val="13"/>
+  </w:num>
+  <w:num w:numId="10" w16cid:durableId="1229880248">
+    <w:abstractNumId w:val="17"/>
+  </w:num>
+  <w:num w:numId="11" w16cid:durableId="1590193465">
+    <w:abstractNumId w:val="18"/>
+  </w:num>
+  <w:num w:numId="12" w16cid:durableId="716247642">
+    <w:abstractNumId w:val="9"/>
+  </w:num>
+  <w:num w:numId="13" w16cid:durableId="1370570951">
+    <w:abstractNumId w:val="4"/>
+  </w:num>
+  <w:num w:numId="14" w16cid:durableId="1036782234">
+    <w:abstractNumId w:val="7"/>
+  </w:num>
+  <w:num w:numId="15" w16cid:durableId="1648243886">
+    <w:abstractNumId w:val="19"/>
+  </w:num>
+  <w:num w:numId="16" w16cid:durableId="15231207">
+    <w:abstractNumId w:val="3"/>
+  </w:num>
+  <w:num w:numId="17" w16cid:durableId="932395552">
+    <w:abstractNumId w:val="6"/>
+  </w:num>
+  <w:num w:numId="18" w16cid:durableId="1036270649">
     <w:abstractNumId w:val="0"/>
   </w:num>
-  <w:num w:numId="3" w16cid:durableId="634680122">
-    <w:abstractNumId w:val="12"/>
-  </w:num>
-  <w:num w:numId="4" w16cid:durableId="1437483765">
-    <w:abstractNumId w:val="8"/>
-  </w:num>
-  <w:num w:numId="5" w16cid:durableId="1175455338">
-    <w:abstractNumId w:val="13"/>
-  </w:num>
-  <w:num w:numId="6" w16cid:durableId="94332504">
-    <w:abstractNumId w:val="9"/>
-  </w:num>
-  <w:num w:numId="7" w16cid:durableId="1783066612">
-    <w:abstractNumId w:val="4"/>
-  </w:num>
-  <w:num w:numId="8" w16cid:durableId="599071175">
+  <w:num w:numId="19" w16cid:durableId="379091417">
     <w:abstractNumId w:val="11"/>
   </w:num>
-  <w:num w:numId="9" w16cid:durableId="1025788741">
-    <w:abstractNumId w:val="10"/>
-  </w:num>
-  <w:num w:numId="10" w16cid:durableId="1229880248">
-    <w:abstractNumId w:val="14"/>
-  </w:num>
-  <w:num w:numId="11" w16cid:durableId="1590193465">
-    <w:abstractNumId w:val="15"/>
-  </w:num>
-  <w:num w:numId="12" w16cid:durableId="716247642">
-    <w:abstractNumId w:val="7"/>
-  </w:num>
-  <w:num w:numId="13" w16cid:durableId="1370570951">
-    <w:abstractNumId w:val="3"/>
-  </w:num>
-  <w:num w:numId="14" w16cid:durableId="1036782234">
-    <w:abstractNumId w:val="6"/>
-  </w:num>
-  <w:num w:numId="15" w16cid:durableId="1648243886">
-    <w:abstractNumId w:val="16"/>
-  </w:num>
-  <w:num w:numId="16" w16cid:durableId="15231207">
-    <w:abstractNumId w:val="2"/>
-  </w:num>
-  <w:num w:numId="17" w16cid:durableId="932395552">
-    <w:abstractNumId w:val="5"/>
+  <w:num w:numId="20" w16cid:durableId="605580541">
+    <w:abstractNumId w:val="8"/>
   </w:num>
 </w:numbering>
 </file>

</xml_diff>